<commit_message>
update fig files and rmd
</commit_message>
<xml_diff>
--- a/figures_draft.docx
+++ b/figures_draft.docx
@@ -158,13 +158,13 @@
         <w:pStyle w:val="Date"/>
       </w:pPr>
       <w:r>
-        <w:t xml:space="preserve">25</w:t>
-      </w:r>
-      <w:r>
-        <w:t xml:space="preserve"> </w:t>
-      </w:r>
-      <w:r>
-        <w:t xml:space="preserve">July,</w:t>
+        <w:t xml:space="preserve">14</w:t>
+      </w:r>
+      <w:r>
+        <w:t xml:space="preserve"> </w:t>
+      </w:r>
+      <w:r>
+        <w:t xml:space="preserve">November,</w:t>
       </w:r>
       <w:r>
         <w:t xml:space="preserve"> </w:t>
@@ -284,14 +284,14 @@
       <w:r>
         <w:drawing>
           <wp:inline>
-            <wp:extent cx="5504749" cy="5504749"/>
+            <wp:extent cx="5943600" cy="3343275"/>
             <wp:effectExtent b="0" l="0" r="0" t="0"/>
-            <wp:docPr descr="Figure 1. Distribution of Lambda estimates by method (color) from random samples of body sizes from bounded power law distributions with varying exponents (-2.5 to -0.5). The figure is facetted by the known lambda parameter (facet title) and is also shown as the dashed line in each facet. Note that the x-axis varies in each facet." title="" id="1" name="Picture"/>
+            <wp:docPr descr="Figure 1. Conceptual figure of the simulation procedure used in experiment 2. A) we set \lambda (points) to vary at a known relationship (\beta, dashed line). B) Using known values of \lambda, we sampled 999 body sizes for each site. C) We estimated site-specific \lambda using the three methods (ELbn, L2n, MLE, see main text) and plotted them across the hypothetical environmental gradient (points, colored by method). D) We then estimated \beta using OLS regressions for each method separately (colored lines). E) We repeated A-D 1,000 times to get a distribution of \beta estimates. F) We compared the distribution of \beta estimates (colored density plots) with the known values of \beta (dashed vertical line)." title="" id="22" name="Picture"/>
             <a:graphic>
               <a:graphicData uri="http://schemas.openxmlformats.org/drawingml/2006/picture">
                 <pic:pic>
                   <pic:nvPicPr>
-                    <pic:cNvPr descr="figures/est_lambda_est_b_density.png" id="0" name="Picture"/>
+                    <pic:cNvPr descr="conceptual.png" id="23" name="Picture"/>
                     <pic:cNvPicPr>
                       <a:picLocks noChangeArrowheads="1" noChangeAspect="1"/>
                     </pic:cNvPicPr>
@@ -305,7 +305,7 @@
                   <pic:spPr bwMode="auto">
                     <a:xfrm>
                       <a:off x="0" y="0"/>
-                      <a:ext cx="5504749" cy="5504749"/>
+                      <a:ext cx="5943600" cy="3343275"/>
                     </a:xfrm>
                     <a:prstGeom prst="rect">
                       <a:avLst/>
@@ -329,7 +329,110 @@
         <w:pStyle w:val="ImageCaption"/>
       </w:pPr>
       <w:r>
-        <w:t xml:space="preserve">Figure 1. Distribution of Lambda estimates by method (color) from random samples of body sizes from bounded power law distributions with varying exponents (-2.5 to -0.5). The figure is facetted by the known lambda parameter (facet title) and is also shown as the dashed line in each facet. Note that the x-axis varies in each facet.</w:t>
+        <w:t xml:space="preserve">Figure 1. Conceptual figure of the simulation procedure used in experiment 2. A) we set</w:t>
+      </w:r>
+      <w:r>
+        <w:t xml:space="preserve"> </w:t>
+      </w:r>
+      <m:oMath>
+        <m:r>
+          <m:t>λ</m:t>
+        </m:r>
+      </m:oMath>
+      <w:r>
+        <w:t xml:space="preserve"> </w:t>
+      </w:r>
+      <w:r>
+        <w:t xml:space="preserve">(points) to vary at a known relationship (</w:t>
+      </w:r>
+      <m:oMath>
+        <m:r>
+          <m:t>β</m:t>
+        </m:r>
+      </m:oMath>
+      <w:r>
+        <w:t xml:space="preserve">, dashed line). B) Using known values of</w:t>
+      </w:r>
+      <w:r>
+        <w:t xml:space="preserve"> </w:t>
+      </w:r>
+      <m:oMath>
+        <m:r>
+          <m:t>λ</m:t>
+        </m:r>
+      </m:oMath>
+      <w:r>
+        <w:t xml:space="preserve">, we sampled 999 body sizes for each site. C) We estimated site-specific</w:t>
+      </w:r>
+      <w:r>
+        <w:t xml:space="preserve"> </w:t>
+      </w:r>
+      <m:oMath>
+        <m:r>
+          <m:t>λ</m:t>
+        </m:r>
+      </m:oMath>
+      <w:r>
+        <w:t xml:space="preserve"> </w:t>
+      </w:r>
+      <w:r>
+        <w:t xml:space="preserve">using the three methods (ELbn, L2n, MLE, see main text) and plotted them across the hypothetical environmental gradient (points, colored by method). D) We then estimated</w:t>
+      </w:r>
+      <w:r>
+        <w:t xml:space="preserve"> </w:t>
+      </w:r>
+      <m:oMath>
+        <m:r>
+          <m:t>β</m:t>
+        </m:r>
+      </m:oMath>
+      <w:r>
+        <w:t xml:space="preserve"> </w:t>
+      </w:r>
+      <w:r>
+        <w:t xml:space="preserve">using OLS regressions for each method separately (colored lines). E) We repeated A-D 1,000 times to get a distribution of</w:t>
+      </w:r>
+      <w:r>
+        <w:t xml:space="preserve"> </w:t>
+      </w:r>
+      <m:oMath>
+        <m:r>
+          <m:t>β</m:t>
+        </m:r>
+      </m:oMath>
+      <w:r>
+        <w:t xml:space="preserve"> </w:t>
+      </w:r>
+      <w:r>
+        <w:t xml:space="preserve">estimates. F) We compared the distribution of</w:t>
+      </w:r>
+      <w:r>
+        <w:t xml:space="preserve"> </w:t>
+      </w:r>
+      <m:oMath>
+        <m:r>
+          <m:t>β</m:t>
+        </m:r>
+      </m:oMath>
+      <w:r>
+        <w:t xml:space="preserve"> </w:t>
+      </w:r>
+      <w:r>
+        <w:t xml:space="preserve">estimates (colored density plots) with the known values of</w:t>
+      </w:r>
+      <w:r>
+        <w:t xml:space="preserve"> </w:t>
+      </w:r>
+      <m:oMath>
+        <m:r>
+          <m:t>β</m:t>
+        </m:r>
+      </m:oMath>
+      <w:r>
+        <w:t xml:space="preserve"> </w:t>
+      </w:r>
+      <w:r>
+        <w:t xml:space="preserve">(dashed vertical line).</w:t>
       </w:r>
     </w:p>
     <w:p>
@@ -341,178 +444,12 @@
           <wp:inline>
             <wp:extent cx="5504749" cy="5504749"/>
             <wp:effectExtent b="0" l="0" r="0" t="0"/>
-            <wp:docPr descr="Figure 2. Distribution of relationship estimates (\beta_{env}) in three different “windows” of lambda values. The dashed vertical line is the known relationship value of -0.5." title="" id="1" name="Picture"/>
+            <wp:docPr descr="Figure 2. Distribution of Lambda estimates by method (color) from random samples of body sizes from bounded power law distributions with varying exponents (-2.5 to -0.5). The figure is facetted by the known lambda parameter (facet title) and is also shown as the dashed line in each facet. Note that the x-axis varies in each facet." title="" id="25" name="Picture"/>
             <a:graphic>
               <a:graphicData uri="http://schemas.openxmlformats.org/drawingml/2006/picture">
                 <pic:pic>
                   <pic:nvPicPr>
-                    <pic:cNvPr descr="figures/lambda_angle_plot.png" id="0" name="Picture"/>
-                    <pic:cNvPicPr>
-                      <a:picLocks noChangeArrowheads="1" noChangeAspect="1"/>
-                    </pic:cNvPicPr>
-                  </pic:nvPicPr>
-                  <pic:blipFill>
-                    <a:blip r:embed="rId22"/>
-                    <a:stretch>
-                      <a:fillRect/>
-                    </a:stretch>
-                  </pic:blipFill>
-                  <pic:spPr bwMode="auto">
-                    <a:xfrm>
-                      <a:off x="0" y="0"/>
-                      <a:ext cx="5504749" cy="5504749"/>
-                    </a:xfrm>
-                    <a:prstGeom prst="rect">
-                      <a:avLst/>
-                    </a:prstGeom>
-                    <a:noFill/>
-                    <a:ln w="9525">
-                      <a:noFill/>
-                      <a:headEnd/>
-                      <a:tailEnd/>
-                    </a:ln>
-                  </pic:spPr>
-                </pic:pic>
-              </a:graphicData>
-            </a:graphic>
-          </wp:inline>
-        </w:drawing>
-      </w:r>
-    </w:p>
-    <w:p>
-      <w:pPr>
-        <w:pStyle w:val="ImageCaption"/>
-      </w:pPr>
-      <w:r>
-        <w:t xml:space="preserve">Figure 2. Distribution of relationship estimates (</w:t>
-      </w:r>
-      <m:oMath>
-        <m:sSub>
-          <m:e>
-            <m:r>
-              <m:t>β</m:t>
-            </m:r>
-          </m:e>
-          <m:sub>
-            <m:r>
-              <m:t>e</m:t>
-            </m:r>
-            <m:r>
-              <m:t>n</m:t>
-            </m:r>
-            <m:r>
-              <m:t>v</m:t>
-            </m:r>
-          </m:sub>
-        </m:sSub>
-      </m:oMath>
-      <w:r>
-        <w:t xml:space="preserve">) in three different</w:t>
-      </w:r>
-      <w:r>
-        <w:t xml:space="preserve"> </w:t>
-      </w:r>
-      <w:r>
-        <w:t xml:space="preserve">“</w:t>
-      </w:r>
-      <w:r>
-        <w:t xml:space="preserve">windows</w:t>
-      </w:r>
-      <w:r>
-        <w:t xml:space="preserve">”</w:t>
-      </w:r>
-      <w:r>
-        <w:t xml:space="preserve"> </w:t>
-      </w:r>
-      <w:r>
-        <w:t xml:space="preserve">of lambda values. The dashed vertical line is the known relationship value of -0.5.</w:t>
-      </w:r>
-    </w:p>
-    <w:p>
-      <w:pPr>
-        <w:pStyle w:val="CaptionedFigure"/>
-      </w:pPr>
-      <w:r>
-        <w:drawing>
-          <wp:inline>
-            <wp:extent cx="5504749" cy="5504749"/>
-            <wp:effectExtent b="0" l="0" r="0" t="0"/>
-            <wp:docPr descr="Figure 3. Individual regressions by method (columns) for three different known relationship values (rows from bottom to top): 0, 0.25, and 0.5. There were a total of 1000 replicates simulated, but only 100 replicates are plotted here with alpha = 0.05 to illustrate the variability in the regression lines." title="" id="1" name="Picture"/>
-            <a:graphic>
-              <a:graphicData uri="http://schemas.openxmlformats.org/drawingml/2006/picture">
-                <pic:pic>
-                  <pic:nvPicPr>
-                    <pic:cNvPr descr="figures/vary_beta_plot.png" id="0" name="Picture"/>
-                    <pic:cNvPicPr>
-                      <a:picLocks noChangeArrowheads="1" noChangeAspect="1"/>
-                    </pic:cNvPicPr>
-                  </pic:nvPicPr>
-                  <pic:blipFill>
-                    <a:blip r:embed="rId23"/>
-                    <a:stretch>
-                      <a:fillRect/>
-                    </a:stretch>
-                  </pic:blipFill>
-                  <pic:spPr bwMode="auto">
-                    <a:xfrm>
-                      <a:off x="0" y="0"/>
-                      <a:ext cx="5504749" cy="5504749"/>
-                    </a:xfrm>
-                    <a:prstGeom prst="rect">
-                      <a:avLst/>
-                    </a:prstGeom>
-                    <a:noFill/>
-                    <a:ln w="9525">
-                      <a:noFill/>
-                      <a:headEnd/>
-                      <a:tailEnd/>
-                    </a:ln>
-                  </pic:spPr>
-                </pic:pic>
-              </a:graphicData>
-            </a:graphic>
-          </wp:inline>
-        </w:drawing>
-      </w:r>
-    </w:p>
-    <w:p>
-      <w:pPr>
-        <w:pStyle w:val="ImageCaption"/>
-      </w:pPr>
-      <w:r>
-        <w:t xml:space="preserve">Figure 3. Individual regressions by method (columns) for three different known relationship values (rows from bottom to top): 0, 0.25, and 0.5. There were a total of 1000 replicates simulated, but only 100 replicates are plotted here with</w:t>
-      </w:r>
-      <w:r>
-        <w:t xml:space="preserve"> </w:t>
-      </w:r>
-      <w:r>
-        <w:rPr>
-          <w:rStyle w:val="VerbatimChar"/>
-        </w:rPr>
-        <w:t xml:space="preserve">alpha = 0.05</w:t>
-      </w:r>
-      <w:r>
-        <w:t xml:space="preserve"> </w:t>
-      </w:r>
-      <w:r>
-        <w:t xml:space="preserve">to illustrate the variability in the regression lines.</w:t>
-      </w:r>
-    </w:p>
-    <w:p>
-      <w:pPr>
-        <w:pStyle w:val="CaptionedFigure"/>
-      </w:pPr>
-      <w:r>
-        <w:drawing>
-          <wp:inline>
-            <wp:extent cx="5504749" cy="5504749"/>
-            <wp:effectExtent b="0" l="0" r="0" t="0"/>
-            <wp:docPr descr="Figure 4. Distribution of relationship estimates (\beta_{env}) when estimating from different known relationships" title="" id="1" name="Picture"/>
-            <a:graphic>
-              <a:graphicData uri="http://schemas.openxmlformats.org/drawingml/2006/picture">
-                <pic:pic>
-                  <pic:nvPicPr>
-                    <pic:cNvPr descr="figures/vary_beta_density_plot.png" id="0" name="Picture"/>
+                    <pic:cNvPr descr="figures/est_lambda_est_b_density.png" id="26" name="Picture"/>
                     <pic:cNvPicPr>
                       <a:picLocks noChangeArrowheads="1" noChangeAspect="1"/>
                     </pic:cNvPicPr>
@@ -550,7 +487,62 @@
         <w:pStyle w:val="ImageCaption"/>
       </w:pPr>
       <w:r>
-        <w:t xml:space="preserve">Figure 4. Distribution of relationship estimates (</w:t>
+        <w:t xml:space="preserve">Figure 2. Distribution of Lambda estimates by method (color) from random samples of body sizes from bounded power law distributions with varying exponents (-2.5 to -0.5). The figure is facetted by the known lambda parameter (facet title) and is also shown as the dashed line in each facet. Note that the x-axis varies in each facet.</w:t>
+      </w:r>
+    </w:p>
+    <w:p>
+      <w:pPr>
+        <w:pStyle w:val="CaptionedFigure"/>
+      </w:pPr>
+      <w:r>
+        <w:drawing>
+          <wp:inline>
+            <wp:extent cx="5504749" cy="5504749"/>
+            <wp:effectExtent b="0" l="0" r="0" t="0"/>
+            <wp:docPr descr="Figure 3. Distribution of relationship estimates (\beta_{env}) in three different “scenarios” of lambda values; steep: \lamba = -2.5 to -1.5; medium: \lamba = -2.0 to -1.0; steep: \lamba = -1.5 to -0.5. The dashed vertical line is the known relationship value of -0.5." title="" id="28" name="Picture"/>
+            <a:graphic>
+              <a:graphicData uri="http://schemas.openxmlformats.org/drawingml/2006/picture">
+                <pic:pic>
+                  <pic:nvPicPr>
+                    <pic:cNvPr descr="figures/lambda_angle_plot.png" id="29" name="Picture"/>
+                    <pic:cNvPicPr>
+                      <a:picLocks noChangeArrowheads="1" noChangeAspect="1"/>
+                    </pic:cNvPicPr>
+                  </pic:nvPicPr>
+                  <pic:blipFill>
+                    <a:blip r:embed="rId27"/>
+                    <a:stretch>
+                      <a:fillRect/>
+                    </a:stretch>
+                  </pic:blipFill>
+                  <pic:spPr bwMode="auto">
+                    <a:xfrm>
+                      <a:off x="0" y="0"/>
+                      <a:ext cx="5504749" cy="5504749"/>
+                    </a:xfrm>
+                    <a:prstGeom prst="rect">
+                      <a:avLst/>
+                    </a:prstGeom>
+                    <a:noFill/>
+                    <a:ln w="9525">
+                      <a:noFill/>
+                      <a:headEnd/>
+                      <a:tailEnd/>
+                    </a:ln>
+                  </pic:spPr>
+                </pic:pic>
+              </a:graphicData>
+            </a:graphic>
+          </wp:inline>
+        </w:drawing>
+      </w:r>
+    </w:p>
+    <w:p>
+      <w:pPr>
+        <w:pStyle w:val="ImageCaption"/>
+      </w:pPr>
+      <w:r>
+        <w:t xml:space="preserve">Figure 3. Distribution of relationship estimates (</w:t>
       </w:r>
       <m:oMath>
         <m:sSub>
@@ -573,7 +565,61 @@
         </m:sSub>
       </m:oMath>
       <w:r>
-        <w:t xml:space="preserve">) when estimating from different known relationships</w:t>
+        <w:t xml:space="preserve">) in three different</w:t>
+      </w:r>
+      <w:r>
+        <w:t xml:space="preserve"> </w:t>
+      </w:r>
+      <w:r>
+        <w:t xml:space="preserve">“</w:t>
+      </w:r>
+      <w:r>
+        <w:t xml:space="preserve">scenarios</w:t>
+      </w:r>
+      <w:r>
+        <w:t xml:space="preserve">”</w:t>
+      </w:r>
+      <w:r>
+        <w:t xml:space="preserve"> </w:t>
+      </w:r>
+      <w:r>
+        <w:t xml:space="preserve">of lambda values; steep:</w:t>
+      </w:r>
+      <w:r>
+        <w:t xml:space="preserve"> </w:t>
+      </w:r>
+      <w:r>
+        <w:t xml:space="preserve">$\lamba$</w:t>
+      </w:r>
+      <w:r>
+        <w:t xml:space="preserve"> </w:t>
+      </w:r>
+      <w:r>
+        <w:t xml:space="preserve">= -2.5 to -1.5; medium:</w:t>
+      </w:r>
+      <w:r>
+        <w:t xml:space="preserve"> </w:t>
+      </w:r>
+      <w:r>
+        <w:t xml:space="preserve">$\lamba$</w:t>
+      </w:r>
+      <w:r>
+        <w:t xml:space="preserve"> </w:t>
+      </w:r>
+      <w:r>
+        <w:t xml:space="preserve">= -2.0 to -1.0; steep:</w:t>
+      </w:r>
+      <w:r>
+        <w:t xml:space="preserve"> </w:t>
+      </w:r>
+      <w:r>
+        <w:t xml:space="preserve">$\lamba$</w:t>
+      </w:r>
+      <w:r>
+        <w:t xml:space="preserve"> </w:t>
+      </w:r>
+      <w:r>
+        <w:t xml:space="preserve">= -1.5 to -0.5. The dashed vertical line is the known relationship value of -0.5.</w:t>
       </w:r>
     </w:p>
     <w:p>
@@ -583,20 +629,153 @@
       <w:r>
         <w:drawing>
           <wp:inline>
-            <wp:extent cx="5943600" cy="5943600"/>
+            <wp:extent cx="5504749" cy="5504749"/>
             <wp:effectExtent b="0" l="0" r="0" t="0"/>
-            <wp:docPr descr="Figure 5. Estimates of change in exponent for size-abundance relationships across gradients from empirical data estimates. Panels A and C show the individual λ estimates for each site and the the line shows the estimated relationship based on method (color) for the natural pollution and temperature gradients, respectively. Panels B and D show the mean estimated relationship coefficient (\beta, point) ± 1 standard deviation (error bars) from the OLS model for both empirical data sets. All the methods estimate the same sign of the relationship, but the estimates from the binning methods are generally larger than the MLE estimates." title="" id="1" name="Picture"/>
+            <wp:docPr descr="Figure 4. Individual regressions by method (columns) for three different known relationship values (rows from bottom to top, red dashed line). There were a total of 1000 replicates simulated for each combination of method and known relationship, but only 500 are plotted here to illustrate the variability in the regression lines." title="" id="31" name="Picture"/>
             <a:graphic>
               <a:graphicData uri="http://schemas.openxmlformats.org/drawingml/2006/picture">
                 <pic:pic>
                   <pic:nvPicPr>
-                    <pic:cNvPr descr="figures/empirical_combined.png" id="0" name="Picture"/>
+                    <pic:cNvPr descr="figures/vary_beta_plot.png" id="32" name="Picture"/>
                     <pic:cNvPicPr>
                       <a:picLocks noChangeArrowheads="1" noChangeAspect="1"/>
                     </pic:cNvPicPr>
                   </pic:nvPicPr>
                   <pic:blipFill>
-                    <a:blip r:embed="rId25"/>
+                    <a:blip r:embed="rId30"/>
+                    <a:stretch>
+                      <a:fillRect/>
+                    </a:stretch>
+                  </pic:blipFill>
+                  <pic:spPr bwMode="auto">
+                    <a:xfrm>
+                      <a:off x="0" y="0"/>
+                      <a:ext cx="5504749" cy="5504749"/>
+                    </a:xfrm>
+                    <a:prstGeom prst="rect">
+                      <a:avLst/>
+                    </a:prstGeom>
+                    <a:noFill/>
+                    <a:ln w="9525">
+                      <a:noFill/>
+                      <a:headEnd/>
+                      <a:tailEnd/>
+                    </a:ln>
+                  </pic:spPr>
+                </pic:pic>
+              </a:graphicData>
+            </a:graphic>
+          </wp:inline>
+        </w:drawing>
+      </w:r>
+    </w:p>
+    <w:p>
+      <w:pPr>
+        <w:pStyle w:val="ImageCaption"/>
+      </w:pPr>
+      <w:r>
+        <w:t xml:space="preserve">Figure 4. Individual regressions by method (columns) for three different known relationship values (rows from bottom to top, red dashed line). There were a total of 1000 replicates simulated for each combination of method and known relationship, but only 500 are plotted here to illustrate the variability in the regression lines.</w:t>
+      </w:r>
+    </w:p>
+    <w:p>
+      <w:pPr>
+        <w:pStyle w:val="CaptionedFigure"/>
+      </w:pPr>
+      <w:r>
+        <w:drawing>
+          <wp:inline>
+            <wp:extent cx="5504749" cy="5504749"/>
+            <wp:effectExtent b="0" l="0" r="0" t="0"/>
+            <wp:docPr descr="Figure 5. Distribution of relationship estimates (\beta_{env}) when estimating from different known relationships" title="" id="34" name="Picture"/>
+            <a:graphic>
+              <a:graphicData uri="http://schemas.openxmlformats.org/drawingml/2006/picture">
+                <pic:pic>
+                  <pic:nvPicPr>
+                    <pic:cNvPr descr="figures/vary_beta_density_plot.png" id="35" name="Picture"/>
+                    <pic:cNvPicPr>
+                      <a:picLocks noChangeArrowheads="1" noChangeAspect="1"/>
+                    </pic:cNvPicPr>
+                  </pic:nvPicPr>
+                  <pic:blipFill>
+                    <a:blip r:embed="rId33"/>
+                    <a:stretch>
+                      <a:fillRect/>
+                    </a:stretch>
+                  </pic:blipFill>
+                  <pic:spPr bwMode="auto">
+                    <a:xfrm>
+                      <a:off x="0" y="0"/>
+                      <a:ext cx="5504749" cy="5504749"/>
+                    </a:xfrm>
+                    <a:prstGeom prst="rect">
+                      <a:avLst/>
+                    </a:prstGeom>
+                    <a:noFill/>
+                    <a:ln w="9525">
+                      <a:noFill/>
+                      <a:headEnd/>
+                      <a:tailEnd/>
+                    </a:ln>
+                  </pic:spPr>
+                </pic:pic>
+              </a:graphicData>
+            </a:graphic>
+          </wp:inline>
+        </w:drawing>
+      </w:r>
+    </w:p>
+    <w:p>
+      <w:pPr>
+        <w:pStyle w:val="ImageCaption"/>
+      </w:pPr>
+      <w:r>
+        <w:t xml:space="preserve">Figure 5. Distribution of relationship estimates (</w:t>
+      </w:r>
+      <m:oMath>
+        <m:sSub>
+          <m:e>
+            <m:r>
+              <m:t>β</m:t>
+            </m:r>
+          </m:e>
+          <m:sub>
+            <m:r>
+              <m:t>e</m:t>
+            </m:r>
+            <m:r>
+              <m:t>n</m:t>
+            </m:r>
+            <m:r>
+              <m:t>v</m:t>
+            </m:r>
+          </m:sub>
+        </m:sSub>
+      </m:oMath>
+      <w:r>
+        <w:t xml:space="preserve">) when estimating from different known relationships</w:t>
+      </w:r>
+    </w:p>
+    <w:p>
+      <w:pPr>
+        <w:pStyle w:val="CaptionedFigure"/>
+      </w:pPr>
+      <w:r>
+        <w:drawing>
+          <wp:inline>
+            <wp:extent cx="5943600" cy="5943600"/>
+            <wp:effectExtent b="0" l="0" r="0" t="0"/>
+            <wp:docPr descr="Figure 6. Estimates of change in exponent for size-abundance relationships across gradients from empirical data estimates. Panels A and C show the individual λ estimates for each site and the line shows the estimated relationship based on method (color) for the natural pollution and temperature gradients, respectively. Panels B and D show the mean estimated relationship coefficient (\beta, point) ± 1 standard deviation (error bars) from the OLS model for both empirical data sets. All the methods estimate the same sign of the relationship, but the estimates from the binning methods are generally larger than the MLE estimates." title="" id="37" name="Picture"/>
+            <a:graphic>
+              <a:graphicData uri="http://schemas.openxmlformats.org/drawingml/2006/picture">
+                <pic:pic>
+                  <pic:nvPicPr>
+                    <pic:cNvPr descr="figures/empirical_combined.png" id="38" name="Picture"/>
+                    <pic:cNvPicPr>
+                      <a:picLocks noChangeArrowheads="1" noChangeAspect="1"/>
+                    </pic:cNvPicPr>
+                  </pic:nvPicPr>
+                  <pic:blipFill>
+                    <a:blip r:embed="rId36"/>
                     <a:stretch>
                       <a:fillRect/>
                     </a:stretch>
@@ -628,7 +807,7 @@
         <w:pStyle w:val="ImageCaption"/>
       </w:pPr>
       <w:r>
-        <w:t xml:space="preserve">Figure 5. Estimates of change in exponent for size-abundance relationships across gradients from empirical data estimates. Panels A and C show the individual λ estimates for each site and the the line shows the estimated relationship based on method (color) for the natural pollution and temperature gradients, respectively. Panels B and D show the mean estimated relationship coefficient (</w:t>
+        <w:t xml:space="preserve">Figure 6. Estimates of change in exponent for size-abundance relationships across gradients from empirical data estimates. Panels A and C show the individual λ estimates for each site and the line shows the estimated relationship based on method (color) for the natural pollution and temperature gradients, respectively. Panels B and D show the mean estimated relationship coefficient (</w:t>
       </w:r>
       <m:oMath>
         <m:r>
@@ -639,15 +818,70 @@
         <w:t xml:space="preserve">, point) ± 1 standard deviation (error bars) from the OLS model for both empirical data sets. All the methods estimate the same sign of the relationship, but the estimates from the binning methods are generally larger than the MLE estimates.</w:t>
       </w:r>
     </w:p>
+    <w:p>
+      <w:pPr>
+        <w:pStyle w:val="CaptionedFigure"/>
+      </w:pPr>
+      <w:r>
+        <w:drawing>
+          <wp:inline>
+            <wp:extent cx="5943600" cy="3343275"/>
+            <wp:effectExtent b="0" l="0" r="0" t="0"/>
+            <wp:docPr descr="Figure 7. Decision tree to aid researchers in choosing an analytical framework for estimating Individual Size Distributions. Major pros and cons of each framework are included." title="" id="40" name="Picture"/>
+            <a:graphic>
+              <a:graphicData uri="http://schemas.openxmlformats.org/drawingml/2006/picture">
+                <pic:pic>
+                  <pic:nvPicPr>
+                    <pic:cNvPr descr="decision_tree.png" id="41" name="Picture"/>
+                    <pic:cNvPicPr>
+                      <a:picLocks noChangeArrowheads="1" noChangeAspect="1"/>
+                    </pic:cNvPicPr>
+                  </pic:nvPicPr>
+                  <pic:blipFill>
+                    <a:blip r:embed="rId39"/>
+                    <a:stretch>
+                      <a:fillRect/>
+                    </a:stretch>
+                  </pic:blipFill>
+                  <pic:spPr bwMode="auto">
+                    <a:xfrm>
+                      <a:off x="0" y="0"/>
+                      <a:ext cx="5943600" cy="3343275"/>
+                    </a:xfrm>
+                    <a:prstGeom prst="rect">
+                      <a:avLst/>
+                    </a:prstGeom>
+                    <a:noFill/>
+                    <a:ln w="9525">
+                      <a:noFill/>
+                      <a:headEnd/>
+                      <a:tailEnd/>
+                    </a:ln>
+                  </pic:spPr>
+                </pic:pic>
+              </a:graphicData>
+            </a:graphic>
+          </wp:inline>
+        </w:drawing>
+      </w:r>
+    </w:p>
+    <w:p>
+      <w:pPr>
+        <w:pStyle w:val="ImageCaption"/>
+      </w:pPr>
+      <w:r>
+        <w:t xml:space="preserve">Figure 7. Decision tree to aid researchers in choosing an analytical framework for estimating Individual Size Distributions. Major pros and cons of each framework are included.</w:t>
+      </w:r>
+    </w:p>
     <w:sectPr>
-      <w:headerReference w:type="even" r:id="rId9"/>
-      <w:headerReference w:type="default" r:id="rId11"/>
-      <w:footerReference w:type="even" r:id="rId14"/>
-      <w:footerReference w:type="default" r:id="rId13"/>
-      <w:headerReference w:type="first" r:id="rId10"/>
-      <w:footerReference w:type="first" r:id="rId12"/>
-      <w:pgSz w:w="12240" w:h="15840" w:code="1"/>
-      <w:pgMar w:top="1440" w:right="1440" w:bottom="1440" w:left="1440" w:header="720" w:footer="720" w:gutter="0"/>
+      <w:headerReference r:id="rId9" w:type="even"/>
+      <w:headerReference r:id="rId11" w:type="default"/>
+      <w:footerReference r:id="rId14" w:type="even"/>
+      <w:footerReference r:id="rId13" w:type="default"/>
+      <w:headerReference r:id="rId10" w:type="first"/>
+      <w:footerReference r:id="rId12" w:type="first"/>
+      <w:pgSz w:code="1" w:h="15840" w:w="12240"/>
+      <w:pgMar w:bottom="1440" w:footer="720" w:gutter="0" w:header="720" w:left="1440" w:right="1440" w:top="1440"/>
       <w:lnNumType w:countBy="1" w:restart="continuous"/>
       <w:cols w:space="720"/>
       <w:docGrid w:linePitch="326"/>
@@ -788,8 +1022,8 @@
 </file>
 
 <file path=word/numbering.xml><?xml version="1.0" encoding="utf-8"?>
-<w:numbering xmlns:wpc="http://schemas.microsoft.com/office/word/2010/wordprocessingCanvas" xmlns:cx="http://schemas.microsoft.com/office/drawing/2014/chartex" xmlns:cx1="http://schemas.microsoft.com/office/drawing/2015/9/8/chartex" xmlns:cx2="http://schemas.microsoft.com/office/drawing/2015/10/21/chartex" xmlns:cx3="http://schemas.microsoft.com/office/drawing/2016/5/9/chartex" xmlns:cx4="http://schemas.microsoft.com/office/drawing/2016/5/10/chartex" xmlns:cx5="http://schemas.microsoft.com/office/drawing/2016/5/11/chartex" xmlns:cx6="http://schemas.microsoft.com/office/drawing/2016/5/12/chartex" xmlns:cx7="http://schemas.microsoft.com/office/drawing/2016/5/13/chartex" xmlns:cx8="http://schemas.microsoft.com/office/drawing/2016/5/14/chartex" xmlns:mc="http://schemas.openxmlformats.org/markup-compatibility/2006" xmlns:aink="http://schemas.microsoft.com/office/drawing/2016/ink" xmlns:am3d="http://schemas.microsoft.com/office/drawing/2017/model3d" xmlns:o="urn:schemas-microsoft-com:office:office" xmlns:r="http://schemas.openxmlformats.org/officeDocument/2006/relationships" xmlns:m="http://schemas.openxmlformats.org/officeDocument/2006/math" xmlns:v="urn:schemas-microsoft-com:vml" xmlns:wp14="http://schemas.microsoft.com/office/word/2010/wordprocessingDrawing" xmlns:wp="http://schemas.openxmlformats.org/drawingml/2006/wordprocessingDrawing" xmlns:w10="urn:schemas-microsoft-com:office:word" xmlns:w="http://schemas.openxmlformats.org/wordprocessingml/2006/main" xmlns:w14="http://schemas.microsoft.com/office/word/2010/wordml" xmlns:w15="http://schemas.microsoft.com/office/word/2012/wordml" xmlns:w16cid="http://schemas.microsoft.com/office/word/2016/wordml/cid" xmlns:w16se="http://schemas.microsoft.com/office/word/2015/wordml/symex" xmlns:wpg="http://schemas.microsoft.com/office/word/2010/wordprocessingGroup" xmlns:wpi="http://schemas.microsoft.com/office/word/2010/wordprocessingInk" xmlns:wne="http://schemas.microsoft.com/office/word/2006/wordml" xmlns:wps="http://schemas.microsoft.com/office/word/2010/wordprocessingShape" mc:Ignorable="w14 w15 w16se w16cid wp14">
-  <w:abstractNum w:abstractNumId="0" w15:restartNumberingAfterBreak="0">
+<w:numbering xmlns:aink="http://schemas.microsoft.com/office/drawing/2016/ink" xmlns:am3d="http://schemas.microsoft.com/office/drawing/2017/model3d" xmlns:cx="http://schemas.microsoft.com/office/drawing/2014/chartex" xmlns:cx1="http://schemas.microsoft.com/office/drawing/2015/9/8/chartex" xmlns:cx2="http://schemas.microsoft.com/office/drawing/2015/10/21/chartex" xmlns:cx3="http://schemas.microsoft.com/office/drawing/2016/5/9/chartex" xmlns:cx4="http://schemas.microsoft.com/office/drawing/2016/5/10/chartex" xmlns:cx5="http://schemas.microsoft.com/office/drawing/2016/5/11/chartex" xmlns:cx6="http://schemas.microsoft.com/office/drawing/2016/5/12/chartex" xmlns:cx7="http://schemas.microsoft.com/office/drawing/2016/5/13/chartex" xmlns:cx8="http://schemas.microsoft.com/office/drawing/2016/5/14/chartex" xmlns:m="http://schemas.openxmlformats.org/officeDocument/2006/math" xmlns:mc="http://schemas.openxmlformats.org/markup-compatibility/2006" xmlns:o="urn:schemas-microsoft-com:office:office" xmlns:r="http://schemas.openxmlformats.org/officeDocument/2006/relationships" xmlns:v="urn:schemas-microsoft-com:vml" xmlns:w="http://schemas.openxmlformats.org/wordprocessingml/2006/main" xmlns:w10="urn:schemas-microsoft-com:office:word" xmlns:w14="http://schemas.microsoft.com/office/word/2010/wordml" xmlns:w15="http://schemas.microsoft.com/office/word/2012/wordml" xmlns:w16cid="http://schemas.microsoft.com/office/word/2016/wordml/cid" xmlns:w16se="http://schemas.microsoft.com/office/word/2015/wordml/symex" xmlns:wne="http://schemas.microsoft.com/office/word/2006/wordml" xmlns:wp="http://schemas.openxmlformats.org/drawingml/2006/wordprocessingDrawing" xmlns:wp14="http://schemas.microsoft.com/office/word/2010/wordprocessingDrawing" xmlns:wpc="http://schemas.microsoft.com/office/word/2010/wordprocessingCanvas" xmlns:wpg="http://schemas.microsoft.com/office/word/2010/wordprocessingGroup" xmlns:wpi="http://schemas.microsoft.com/office/word/2010/wordprocessingInk" xmlns:wps="http://schemas.microsoft.com/office/word/2010/wordprocessingShape" mc:Ignorable="w14 w15 w16se w16cid wp14">
+  <w:abstractNum w15:restartNumberingAfterBreak="0" w:abstractNumId="0">
     <w:nsid w:val="EA454B4C"/>
     <w:multiLevelType w:val="multilevel"/>
     <w:tmpl w:val="5DF0468E"/>
@@ -798,7 +1032,7 @@
       <w:lvlText w:val="•"/>
       <w:lvlJc w:val="left"/>
       <w:pPr>
-        <w:ind w:left="720" w:hanging="480"/>
+        <w:ind w:hanging="480" w:left="720"/>
       </w:pPr>
     </w:lvl>
     <w:lvl w:ilvl="1">
@@ -806,7 +1040,7 @@
       <w:lvlText w:val="–"/>
       <w:lvlJc w:val="left"/>
       <w:pPr>
-        <w:ind w:left="1440" w:hanging="480"/>
+        <w:ind w:hanging="480" w:left="1440"/>
       </w:pPr>
     </w:lvl>
     <w:lvl w:ilvl="2">
@@ -814,7 +1048,7 @@
       <w:lvlText w:val="•"/>
       <w:lvlJc w:val="left"/>
       <w:pPr>
-        <w:ind w:left="2160" w:hanging="480"/>
+        <w:ind w:hanging="480" w:left="2160"/>
       </w:pPr>
     </w:lvl>
     <w:lvl w:ilvl="3">
@@ -822,7 +1056,7 @@
       <w:lvlText w:val="–"/>
       <w:lvlJc w:val="left"/>
       <w:pPr>
-        <w:ind w:left="2880" w:hanging="480"/>
+        <w:ind w:hanging="480" w:left="2880"/>
       </w:pPr>
     </w:lvl>
     <w:lvl w:ilvl="4">
@@ -830,7 +1064,7 @@
       <w:lvlText w:val="•"/>
       <w:lvlJc w:val="left"/>
       <w:pPr>
-        <w:ind w:left="3600" w:hanging="480"/>
+        <w:ind w:hanging="480" w:left="3600"/>
       </w:pPr>
     </w:lvl>
     <w:lvl w:ilvl="5">
@@ -838,7 +1072,7 @@
       <w:lvlText w:val="–"/>
       <w:lvlJc w:val="left"/>
       <w:pPr>
-        <w:ind w:left="4320" w:hanging="480"/>
+        <w:ind w:hanging="480" w:left="4320"/>
       </w:pPr>
     </w:lvl>
     <w:lvl w:ilvl="6">
@@ -846,7 +1080,7 @@
       <w:lvlText w:val="•"/>
       <w:lvlJc w:val="left"/>
       <w:pPr>
-        <w:ind w:left="5040" w:hanging="480"/>
+        <w:ind w:hanging="480" w:left="5040"/>
       </w:pPr>
     </w:lvl>
     <w:lvl w:ilvl="7">
@@ -854,7 +1088,7 @@
       <w:lvlText w:val="–"/>
       <w:lvlJc w:val="left"/>
       <w:pPr>
-        <w:ind w:left="5760" w:hanging="480"/>
+        <w:ind w:hanging="480" w:left="5760"/>
       </w:pPr>
     </w:lvl>
     <w:lvl w:ilvl="8">
@@ -862,11 +1096,11 @@
       <w:lvlText w:val="•"/>
       <w:lvlJc w:val="left"/>
       <w:pPr>
-        <w:ind w:left="6480" w:hanging="480"/>
+        <w:ind w:hanging="480" w:left="6480"/>
       </w:pPr>
     </w:lvl>
   </w:abstractNum>
-  <w:abstractNum w:abstractNumId="1" w15:restartNumberingAfterBreak="0">
+  <w:abstractNum w15:restartNumberingAfterBreak="0" w:abstractNumId="1">
     <w:nsid w:val="FFFFFF7C"/>
     <w:multiLevelType w:val="singleLevel"/>
     <w:tmpl w:val="E57C68FE"/>
@@ -877,13 +1111,13 @@
       <w:lvlJc w:val="left"/>
       <w:pPr>
         <w:tabs>
-          <w:tab w:val="num" w:pos="1800"/>
+          <w:tab w:pos="1800" w:val="num"/>
         </w:tabs>
-        <w:ind w:left="1800" w:hanging="360"/>
+        <w:ind w:hanging="360" w:left="1800"/>
       </w:pPr>
     </w:lvl>
   </w:abstractNum>
-  <w:abstractNum w:abstractNumId="2" w15:restartNumberingAfterBreak="0">
+  <w:abstractNum w15:restartNumberingAfterBreak="0" w:abstractNumId="2">
     <w:nsid w:val="FFFFFF7D"/>
     <w:multiLevelType w:val="singleLevel"/>
     <w:tmpl w:val="767E5484"/>
@@ -894,13 +1128,13 @@
       <w:lvlJc w:val="left"/>
       <w:pPr>
         <w:tabs>
-          <w:tab w:val="num" w:pos="1440"/>
+          <w:tab w:pos="1440" w:val="num"/>
         </w:tabs>
-        <w:ind w:left="1440" w:hanging="360"/>
+        <w:ind w:hanging="360" w:left="1440"/>
       </w:pPr>
     </w:lvl>
   </w:abstractNum>
-  <w:abstractNum w:abstractNumId="3" w15:restartNumberingAfterBreak="0">
+  <w:abstractNum w15:restartNumberingAfterBreak="0" w:abstractNumId="3">
     <w:nsid w:val="FFFFFF7E"/>
     <w:multiLevelType w:val="singleLevel"/>
     <w:tmpl w:val="56161352"/>
@@ -911,13 +1145,13 @@
       <w:lvlJc w:val="left"/>
       <w:pPr>
         <w:tabs>
-          <w:tab w:val="num" w:pos="1080"/>
+          <w:tab w:pos="1080" w:val="num"/>
         </w:tabs>
-        <w:ind w:left="1080" w:hanging="360"/>
+        <w:ind w:hanging="360" w:left="1080"/>
       </w:pPr>
     </w:lvl>
   </w:abstractNum>
-  <w:abstractNum w:abstractNumId="4" w15:restartNumberingAfterBreak="0">
+  <w:abstractNum w15:restartNumberingAfterBreak="0" w:abstractNumId="4">
     <w:nsid w:val="FFFFFF7F"/>
     <w:multiLevelType w:val="singleLevel"/>
     <w:tmpl w:val="C49E9D98"/>
@@ -928,13 +1162,13 @@
       <w:lvlJc w:val="left"/>
       <w:pPr>
         <w:tabs>
-          <w:tab w:val="num" w:pos="720"/>
+          <w:tab w:pos="720" w:val="num"/>
         </w:tabs>
-        <w:ind w:left="720" w:hanging="360"/>
+        <w:ind w:hanging="360" w:left="720"/>
       </w:pPr>
     </w:lvl>
   </w:abstractNum>
-  <w:abstractNum w:abstractNumId="5" w15:restartNumberingAfterBreak="0">
+  <w:abstractNum w15:restartNumberingAfterBreak="0" w:abstractNumId="5">
     <w:nsid w:val="FFFFFF80"/>
     <w:multiLevelType w:val="singleLevel"/>
     <w:tmpl w:val="1ED4FDDA"/>
@@ -945,16 +1179,16 @@
       <w:lvlJc w:val="left"/>
       <w:pPr>
         <w:tabs>
-          <w:tab w:val="num" w:pos="1800"/>
+          <w:tab w:pos="1800" w:val="num"/>
         </w:tabs>
-        <w:ind w:left="1800" w:hanging="360"/>
+        <w:ind w:hanging="360" w:left="1800"/>
       </w:pPr>
       <w:rPr>
         <w:rFonts w:ascii="Symbol" w:hAnsi="Symbol" w:hint="default"/>
       </w:rPr>
     </w:lvl>
   </w:abstractNum>
-  <w:abstractNum w:abstractNumId="6" w15:restartNumberingAfterBreak="0">
+  <w:abstractNum w15:restartNumberingAfterBreak="0" w:abstractNumId="6">
     <w:nsid w:val="FFFFFF81"/>
     <w:multiLevelType w:val="singleLevel"/>
     <w:tmpl w:val="61F68962"/>
@@ -965,16 +1199,16 @@
       <w:lvlJc w:val="left"/>
       <w:pPr>
         <w:tabs>
-          <w:tab w:val="num" w:pos="1440"/>
+          <w:tab w:pos="1440" w:val="num"/>
         </w:tabs>
-        <w:ind w:left="1440" w:hanging="360"/>
+        <w:ind w:hanging="360" w:left="1440"/>
       </w:pPr>
       <w:rPr>
         <w:rFonts w:ascii="Symbol" w:hAnsi="Symbol" w:hint="default"/>
       </w:rPr>
     </w:lvl>
   </w:abstractNum>
-  <w:abstractNum w:abstractNumId="7" w15:restartNumberingAfterBreak="0">
+  <w:abstractNum w15:restartNumberingAfterBreak="0" w:abstractNumId="7">
     <w:nsid w:val="FFFFFF82"/>
     <w:multiLevelType w:val="singleLevel"/>
     <w:tmpl w:val="CF4C2A04"/>
@@ -985,16 +1219,16 @@
       <w:lvlJc w:val="left"/>
       <w:pPr>
         <w:tabs>
-          <w:tab w:val="num" w:pos="1080"/>
+          <w:tab w:pos="1080" w:val="num"/>
         </w:tabs>
-        <w:ind w:left="1080" w:hanging="360"/>
+        <w:ind w:hanging="360" w:left="1080"/>
       </w:pPr>
       <w:rPr>
         <w:rFonts w:ascii="Symbol" w:hAnsi="Symbol" w:hint="default"/>
       </w:rPr>
     </w:lvl>
   </w:abstractNum>
-  <w:abstractNum w:abstractNumId="8" w15:restartNumberingAfterBreak="0">
+  <w:abstractNum w15:restartNumberingAfterBreak="0" w:abstractNumId="8">
     <w:nsid w:val="FFFFFF83"/>
     <w:multiLevelType w:val="singleLevel"/>
     <w:tmpl w:val="0A269222"/>
@@ -1005,16 +1239,16 @@
       <w:lvlJc w:val="left"/>
       <w:pPr>
         <w:tabs>
-          <w:tab w:val="num" w:pos="720"/>
+          <w:tab w:pos="720" w:val="num"/>
         </w:tabs>
-        <w:ind w:left="720" w:hanging="360"/>
+        <w:ind w:hanging="360" w:left="720"/>
       </w:pPr>
       <w:rPr>
         <w:rFonts w:ascii="Symbol" w:hAnsi="Symbol" w:hint="default"/>
       </w:rPr>
     </w:lvl>
   </w:abstractNum>
-  <w:abstractNum w:abstractNumId="9" w15:restartNumberingAfterBreak="0">
+  <w:abstractNum w15:restartNumberingAfterBreak="0" w:abstractNumId="9">
     <w:nsid w:val="FFFFFF88"/>
     <w:multiLevelType w:val="singleLevel"/>
     <w:tmpl w:val="48A66958"/>
@@ -1025,13 +1259,13 @@
       <w:lvlJc w:val="left"/>
       <w:pPr>
         <w:tabs>
-          <w:tab w:val="num" w:pos="360"/>
+          <w:tab w:pos="360" w:val="num"/>
         </w:tabs>
-        <w:ind w:left="360" w:hanging="360"/>
+        <w:ind w:hanging="360" w:left="360"/>
       </w:pPr>
     </w:lvl>
   </w:abstractNum>
-  <w:abstractNum w:abstractNumId="10" w15:restartNumberingAfterBreak="0">
+  <w:abstractNum w15:restartNumberingAfterBreak="0" w:abstractNumId="10">
     <w:nsid w:val="FFFFFF89"/>
     <w:multiLevelType w:val="singleLevel"/>
     <w:tmpl w:val="18F2851C"/>
@@ -1042,16 +1276,16 @@
       <w:lvlJc w:val="left"/>
       <w:pPr>
         <w:tabs>
-          <w:tab w:val="num" w:pos="360"/>
+          <w:tab w:pos="360" w:val="num"/>
         </w:tabs>
-        <w:ind w:left="360" w:hanging="360"/>
+        <w:ind w:hanging="360" w:left="360"/>
       </w:pPr>
       <w:rPr>
         <w:rFonts w:ascii="Symbol" w:hAnsi="Symbol" w:hint="default"/>
       </w:rPr>
     </w:lvl>
   </w:abstractNum>
-  <w:abstractNum w:abstractNumId="11" w15:restartNumberingAfterBreak="0">
+  <w:abstractNum w15:restartNumberingAfterBreak="0" w:abstractNumId="11">
     <w:nsid w:val="2C1AE401"/>
     <w:multiLevelType w:val="multilevel"/>
     <w:tmpl w:val="BB1C9B1E"/>
@@ -1060,7 +1294,7 @@
       <w:lvlText w:val=" "/>
       <w:lvlJc w:val="left"/>
       <w:pPr>
-        <w:ind w:left="720" w:hanging="480"/>
+        <w:ind w:hanging="480" w:left="720"/>
       </w:pPr>
     </w:lvl>
     <w:lvl w:ilvl="1">
@@ -1068,7 +1302,7 @@
       <w:lvlText w:val=" "/>
       <w:lvlJc w:val="left"/>
       <w:pPr>
-        <w:ind w:left="1440" w:hanging="480"/>
+        <w:ind w:hanging="480" w:left="1440"/>
       </w:pPr>
     </w:lvl>
     <w:lvl w:ilvl="2">
@@ -1076,7 +1310,7 @@
       <w:lvlText w:val=" "/>
       <w:lvlJc w:val="left"/>
       <w:pPr>
-        <w:ind w:left="2160" w:hanging="480"/>
+        <w:ind w:hanging="480" w:left="2160"/>
       </w:pPr>
     </w:lvl>
     <w:lvl w:ilvl="3">
@@ -1084,7 +1318,7 @@
       <w:lvlText w:val=" "/>
       <w:lvlJc w:val="left"/>
       <w:pPr>
-        <w:ind w:left="2880" w:hanging="480"/>
+        <w:ind w:hanging="480" w:left="2880"/>
       </w:pPr>
     </w:lvl>
     <w:lvl w:ilvl="4">
@@ -1092,7 +1326,7 @@
       <w:lvlText w:val=" "/>
       <w:lvlJc w:val="left"/>
       <w:pPr>
-        <w:ind w:left="3600" w:hanging="480"/>
+        <w:ind w:hanging="480" w:left="3600"/>
       </w:pPr>
     </w:lvl>
     <w:lvl w:ilvl="5">
@@ -1100,7 +1334,7 @@
       <w:lvlText w:val=" "/>
       <w:lvlJc w:val="left"/>
       <w:pPr>
-        <w:ind w:left="4320" w:hanging="480"/>
+        <w:ind w:hanging="480" w:left="4320"/>
       </w:pPr>
     </w:lvl>
     <w:lvl w:ilvl="6">
@@ -1108,7 +1342,7 @@
       <w:lvlText w:val=" "/>
       <w:lvlJc w:val="left"/>
       <w:pPr>
-        <w:ind w:left="5040" w:hanging="480"/>
+        <w:ind w:hanging="480" w:left="5040"/>
       </w:pPr>
     </w:lvl>
     <w:lvl w:ilvl="7">
@@ -1116,7 +1350,7 @@
       <w:lvlText w:val=" "/>
       <w:lvlJc w:val="left"/>
       <w:pPr>
-        <w:ind w:left="5760" w:hanging="480"/>
+        <w:ind w:hanging="480" w:left="5760"/>
       </w:pPr>
     </w:lvl>
     <w:lvl w:ilvl="8">
@@ -1124,22 +1358,19 @@
       <w:lvlText w:val=" "/>
       <w:lvlJc w:val="left"/>
       <w:pPr>
-        <w:ind w:left="6480" w:hanging="480"/>
+        <w:ind w:hanging="480" w:left="6480"/>
       </w:pPr>
     </w:lvl>
   </w:abstractNum>
   <w:abstractNum w:abstractNumId="990">
-    <w:nsid w:val="2c1ae401"/>
+    <w:nsid w:val="A990"/>
     <w:multiLevelType w:val="multilevel"/>
     <w:lvl w:ilvl="0">
       <w:numFmt w:val="bullet"/>
       <w:lvlText w:val=" "/>
       <w:lvlJc w:val="left"/>
       <w:pPr>
-        <w:tabs>
-          <w:tab w:val="num" w:pos="0"/>
-        </w:tabs>
-        <w:ind w:left="480" w:hanging="480"/>
+        <w:ind w:left="720" w:hanging="480"/>
       </w:pPr>
     </w:lvl>
     <w:lvl w:ilvl="1">
@@ -1147,10 +1378,7 @@
       <w:lvlText w:val=" "/>
       <w:lvlJc w:val="left"/>
       <w:pPr>
-        <w:tabs>
-          <w:tab w:val="num" w:pos="720"/>
-        </w:tabs>
-        <w:ind w:left="1200" w:hanging="480"/>
+        <w:ind w:left="1440" w:hanging="480"/>
       </w:pPr>
     </w:lvl>
     <w:lvl w:ilvl="2">
@@ -1158,10 +1386,7 @@
       <w:lvlText w:val=" "/>
       <w:lvlJc w:val="left"/>
       <w:pPr>
-        <w:tabs>
-          <w:tab w:val="num" w:pos="1440"/>
-        </w:tabs>
-        <w:ind w:left="1920" w:hanging="480"/>
+        <w:ind w:left="2160" w:hanging="480"/>
       </w:pPr>
     </w:lvl>
     <w:lvl w:ilvl="3">
@@ -1169,10 +1394,7 @@
       <w:lvlText w:val=" "/>
       <w:lvlJc w:val="left"/>
       <w:pPr>
-        <w:tabs>
-          <w:tab w:val="num" w:pos="2160"/>
-        </w:tabs>
-        <w:ind w:left="2640" w:hanging="480"/>
+        <w:ind w:left="2880" w:hanging="480"/>
       </w:pPr>
     </w:lvl>
     <w:lvl w:ilvl="4">
@@ -1180,10 +1402,7 @@
       <w:lvlText w:val=" "/>
       <w:lvlJc w:val="left"/>
       <w:pPr>
-        <w:tabs>
-          <w:tab w:val="num" w:pos="2880"/>
-        </w:tabs>
-        <w:ind w:left="3360" w:hanging="480"/>
+        <w:ind w:left="3600" w:hanging="480"/>
       </w:pPr>
     </w:lvl>
     <w:lvl w:ilvl="5">
@@ -1191,10 +1410,7 @@
       <w:lvlText w:val=" "/>
       <w:lvlJc w:val="left"/>
       <w:pPr>
-        <w:tabs>
-          <w:tab w:val="num" w:pos="3600"/>
-        </w:tabs>
-        <w:ind w:left="4080" w:hanging="480"/>
+        <w:ind w:left="4320" w:hanging="480"/>
       </w:pPr>
     </w:lvl>
     <w:lvl w:ilvl="6">
@@ -1202,10 +1418,7 @@
       <w:lvlText w:val=" "/>
       <w:lvlJc w:val="left"/>
       <w:pPr>
-        <w:tabs>
-          <w:tab w:val="num" w:pos="4320"/>
-        </w:tabs>
-        <w:ind w:left="4800" w:hanging="480"/>
+        <w:ind w:left="5040" w:hanging="480"/>
       </w:pPr>
     </w:lvl>
     <w:lvl w:ilvl="7">
@@ -1213,10 +1426,7 @@
       <w:lvlText w:val=" "/>
       <w:lvlJc w:val="left"/>
       <w:pPr>
-        <w:tabs>
-          <w:tab w:val="num" w:pos="5040"/>
-        </w:tabs>
-        <w:ind w:left="5520" w:hanging="480"/>
+        <w:ind w:left="5760" w:hanging="480"/>
       </w:pPr>
     </w:lvl>
     <w:lvl w:ilvl="8">
@@ -1224,10 +1434,7 @@
       <w:lvlText w:val=" "/>
       <w:lvlJc w:val="left"/>
       <w:pPr>
-        <w:tabs>
-          <w:tab w:val="num" w:pos="5760"/>
-        </w:tabs>
-        <w:ind w:left="6240" w:hanging="480"/>
+        <w:ind w:left="6480" w:hanging="480"/>
       </w:pPr>
     </w:lvl>
   </w:abstractNum>
@@ -1284,10 +1491,10 @@
   <w:docDefaults>
     <w:rPrDefault>
       <w:rPr>
-        <w:rFonts w:asciiTheme="minorHAnsi" w:eastAsiaTheme="minorHAnsi" w:hAnsiTheme="minorHAnsi" w:cstheme="minorBidi"/>
+        <w:rFonts w:asciiTheme="minorHAnsi" w:cstheme="minorBidi" w:eastAsiaTheme="minorHAnsi" w:hAnsiTheme="minorHAnsi"/>
         <w:sz w:val="24"/>
         <w:szCs w:val="24"/>
-        <w:lang w:val="en-US" w:eastAsia="en-US" w:bidi="ar-SA"/>
+        <w:lang w:bidi="ar-SA" w:eastAsia="en-US" w:val="en-US"/>
       </w:rPr>
     </w:rPrDefault>
     <w:pPrDefault>
@@ -1296,7 +1503,7 @@
       </w:pPr>
     </w:pPrDefault>
   </w:docDefaults>
-  <w:latentStyles w:defLockedState="0" w:defUIPriority="0" w:defSemiHidden="0" w:defUnhideWhenUsed="0" w:defQFormat="0" w:count="375">
+  <w:latentStyles w:count="375" w:defLockedState="0" w:defQFormat="0" w:defSemiHidden="0" w:defUIPriority="0" w:defUnhideWhenUsed="0">
     <w:lsdException w:name="heading 6" w:semiHidden="1" w:unhideWhenUsed="1"/>
     <w:lsdException w:name="index 3" w:semiHidden="1" w:unhideWhenUsed="1"/>
     <w:lsdException w:name="index 4" w:semiHidden="1" w:unhideWhenUsed="1"/>
@@ -1632,11 +1839,11 @@
     <w:lsdException w:name="Hashtag" w:semiHidden="1" w:uiPriority="99" w:unhideWhenUsed="1"/>
     <w:lsdException w:name="Unresolved Mention" w:semiHidden="1" w:uiPriority="99" w:unhideWhenUsed="1"/>
   </w:latentStyles>
-  <w:style w:type="paragraph" w:default="1" w:styleId="Normal">
+  <w:style w:default="1" w:styleId="Normal" w:type="paragraph">
     <w:name w:val="Normal"/>
     <w:qFormat/>
   </w:style>
-  <w:style w:type="paragraph" w:styleId="Heading1">
+  <w:style w:styleId="Heading1" w:type="paragraph">
     <w:name w:val="heading 1"/>
     <w:basedOn w:val="Normal"/>
     <w:next w:val="BodyText"/>
@@ -1646,18 +1853,18 @@
     <w:pPr>
       <w:keepNext/>
       <w:keepLines/>
-      <w:spacing w:before="120" w:after="240"/>
+      <w:spacing w:after="240" w:before="120"/>
       <w:outlineLvl w:val="0"/>
     </w:pPr>
     <w:rPr>
-      <w:rFonts w:ascii="Times New Roman" w:eastAsiaTheme="majorEastAsia" w:hAnsi="Times New Roman" w:cs="Times New Roman"/>
+      <w:rFonts w:ascii="Times New Roman" w:cs="Times New Roman" w:eastAsiaTheme="majorEastAsia" w:hAnsi="Times New Roman"/>
       <w:b/>
       <w:bCs/>
       <w:sz w:val="28"/>
       <w:szCs w:val="32"/>
     </w:rPr>
   </w:style>
-  <w:style w:type="paragraph" w:styleId="Heading2">
+  <w:style w:styleId="Heading2" w:type="paragraph">
     <w:name w:val="heading 2"/>
     <w:basedOn w:val="Normal"/>
     <w:next w:val="BodyText"/>
@@ -1668,16 +1875,16 @@
     <w:pPr>
       <w:keepNext/>
       <w:keepLines/>
-      <w:spacing w:before="120" w:after="240"/>
+      <w:spacing w:after="240" w:before="120"/>
       <w:outlineLvl w:val="1"/>
     </w:pPr>
     <w:rPr>
-      <w:rFonts w:ascii="Times New Roman" w:eastAsiaTheme="majorEastAsia" w:hAnsi="Times New Roman" w:cs="Times New Roman"/>
+      <w:rFonts w:ascii="Times New Roman" w:cs="Times New Roman" w:eastAsiaTheme="majorEastAsia" w:hAnsi="Times New Roman"/>
       <w:bCs/>
       <w:u w:val="single"/>
     </w:rPr>
   </w:style>
-  <w:style w:type="paragraph" w:styleId="Heading3">
+  <w:style w:styleId="Heading3" w:type="paragraph">
     <w:name w:val="heading 3"/>
     <w:basedOn w:val="Normal"/>
     <w:next w:val="BodyText"/>
@@ -1688,17 +1895,17 @@
     <w:pPr>
       <w:keepNext/>
       <w:keepLines/>
-      <w:spacing w:before="120" w:after="240"/>
+      <w:spacing w:after="240" w:before="120"/>
       <w:outlineLvl w:val="2"/>
     </w:pPr>
     <w:rPr>
-      <w:rFonts w:ascii="Times New Roman" w:eastAsiaTheme="majorEastAsia" w:hAnsi="Times New Roman" w:cs="Times New Roman"/>
+      <w:rFonts w:ascii="Times New Roman" w:cs="Times New Roman" w:eastAsiaTheme="majorEastAsia" w:hAnsi="Times New Roman"/>
       <w:bCs/>
       <w:i/>
-      <w:color w:val="000000" w:themeColor="text1"/>
-    </w:rPr>
-  </w:style>
-  <w:style w:type="paragraph" w:styleId="Heading4">
+      <w:color w:themeColor="text1" w:val="000000"/>
+    </w:rPr>
+  </w:style>
+  <w:style w:styleId="Heading4" w:type="paragraph">
     <w:name w:val="heading 4"/>
     <w:basedOn w:val="Normal"/>
     <w:next w:val="BodyText"/>
@@ -1709,18 +1916,18 @@
     <w:pPr>
       <w:keepNext/>
       <w:keepLines/>
-      <w:spacing w:before="200" w:after="0"/>
+      <w:spacing w:after="0" w:before="200"/>
       <w:outlineLvl w:val="3"/>
     </w:pPr>
     <w:rPr>
-      <w:rFonts w:ascii="Times New Roman" w:eastAsiaTheme="majorEastAsia" w:hAnsi="Times New Roman" w:cs="Times New Roman"/>
+      <w:rFonts w:ascii="Times New Roman" w:cs="Times New Roman" w:eastAsiaTheme="majorEastAsia" w:hAnsi="Times New Roman"/>
       <w:bCs/>
       <w:i/>
-      <w:color w:val="000000" w:themeColor="text1"/>
+      <w:color w:themeColor="text1" w:val="000000"/>
       <w:u w:val="single"/>
     </w:rPr>
   </w:style>
-  <w:style w:type="paragraph" w:styleId="Heading5">
+  <w:style w:styleId="Heading5" w:type="paragraph">
     <w:name w:val="heading 5"/>
     <w:basedOn w:val="Normal"/>
     <w:next w:val="BodyText"/>
@@ -1731,16 +1938,16 @@
     <w:pPr>
       <w:keepNext/>
       <w:keepLines/>
-      <w:spacing w:before="200" w:after="0"/>
+      <w:spacing w:after="0" w:before="200"/>
       <w:outlineLvl w:val="4"/>
     </w:pPr>
     <w:rPr>
-      <w:rFonts w:ascii="Times New Roman" w:eastAsiaTheme="majorEastAsia" w:hAnsi="Times New Roman" w:cs="Times New Roman"/>
+      <w:rFonts w:ascii="Times New Roman" w:cs="Times New Roman" w:eastAsiaTheme="majorEastAsia" w:hAnsi="Times New Roman"/>
       <w:iCs/>
-      <w:color w:val="000000" w:themeColor="text1"/>
-    </w:rPr>
-  </w:style>
-  <w:style w:type="paragraph" w:styleId="Heading6">
+      <w:color w:themeColor="text1" w:val="000000"/>
+    </w:rPr>
+  </w:style>
+  <w:style w:styleId="Heading6" w:type="paragraph">
     <w:name w:val="heading 6"/>
     <w:basedOn w:val="Normal"/>
     <w:next w:val="BodyText"/>
@@ -1750,15 +1957,15 @@
     <w:pPr>
       <w:keepNext/>
       <w:keepLines/>
-      <w:spacing w:before="200" w:after="0"/>
+      <w:spacing w:after="0" w:before="200"/>
       <w:outlineLvl w:val="5"/>
     </w:pPr>
     <w:rPr>
-      <w:rFonts w:asciiTheme="majorHAnsi" w:eastAsiaTheme="majorEastAsia" w:hAnsiTheme="majorHAnsi" w:cstheme="majorBidi"/>
-      <w:color w:val="4F81BD" w:themeColor="accent1"/>
-    </w:rPr>
-  </w:style>
-  <w:style w:type="paragraph" w:styleId="Heading7">
+      <w:rFonts w:asciiTheme="majorHAnsi" w:cstheme="majorBidi" w:eastAsiaTheme="majorEastAsia" w:hAnsiTheme="majorHAnsi"/>
+      <w:color w:themeColor="accent1" w:val="4F81BD"/>
+    </w:rPr>
+  </w:style>
+  <w:style w:styleId="Heading7" w:type="paragraph">
     <w:name w:val="heading 7"/>
     <w:basedOn w:val="Normal"/>
     <w:next w:val="BodyText"/>
@@ -1768,15 +1975,15 @@
     <w:pPr>
       <w:keepNext/>
       <w:keepLines/>
-      <w:spacing w:before="200" w:after="0"/>
+      <w:spacing w:after="0" w:before="200"/>
       <w:outlineLvl w:val="6"/>
     </w:pPr>
     <w:rPr>
-      <w:rFonts w:asciiTheme="majorHAnsi" w:eastAsiaTheme="majorEastAsia" w:hAnsiTheme="majorHAnsi" w:cstheme="majorBidi"/>
-      <w:color w:val="4F81BD" w:themeColor="accent1"/>
-    </w:rPr>
-  </w:style>
-  <w:style w:type="paragraph" w:styleId="Heading8">
+      <w:rFonts w:asciiTheme="majorHAnsi" w:cstheme="majorBidi" w:eastAsiaTheme="majorEastAsia" w:hAnsiTheme="majorHAnsi"/>
+      <w:color w:themeColor="accent1" w:val="4F81BD"/>
+    </w:rPr>
+  </w:style>
+  <w:style w:styleId="Heading8" w:type="paragraph">
     <w:name w:val="heading 8"/>
     <w:basedOn w:val="Normal"/>
     <w:next w:val="BodyText"/>
@@ -1786,15 +1993,15 @@
     <w:pPr>
       <w:keepNext/>
       <w:keepLines/>
-      <w:spacing w:before="200" w:after="0"/>
+      <w:spacing w:after="0" w:before="200"/>
       <w:outlineLvl w:val="7"/>
     </w:pPr>
     <w:rPr>
-      <w:rFonts w:asciiTheme="majorHAnsi" w:eastAsiaTheme="majorEastAsia" w:hAnsiTheme="majorHAnsi" w:cstheme="majorBidi"/>
-      <w:color w:val="4F81BD" w:themeColor="accent1"/>
-    </w:rPr>
-  </w:style>
-  <w:style w:type="paragraph" w:styleId="Heading9">
+      <w:rFonts w:asciiTheme="majorHAnsi" w:cstheme="majorBidi" w:eastAsiaTheme="majorEastAsia" w:hAnsiTheme="majorHAnsi"/>
+      <w:color w:themeColor="accent1" w:val="4F81BD"/>
+    </w:rPr>
+  </w:style>
+  <w:style w:styleId="Heading9" w:type="paragraph">
     <w:name w:val="heading 9"/>
     <w:basedOn w:val="Normal"/>
     <w:next w:val="BodyText"/>
@@ -1804,71 +2011,71 @@
     <w:pPr>
       <w:keepNext/>
       <w:keepLines/>
-      <w:spacing w:before="200" w:after="0"/>
+      <w:spacing w:after="0" w:before="200"/>
       <w:outlineLvl w:val="8"/>
     </w:pPr>
     <w:rPr>
-      <w:rFonts w:asciiTheme="majorHAnsi" w:eastAsiaTheme="majorEastAsia" w:hAnsiTheme="majorHAnsi" w:cstheme="majorBidi"/>
-      <w:color w:val="4F81BD" w:themeColor="accent1"/>
-    </w:rPr>
-  </w:style>
-  <w:style w:type="character" w:default="1" w:styleId="DefaultParagraphFont">
+      <w:rFonts w:asciiTheme="majorHAnsi" w:cstheme="majorBidi" w:eastAsiaTheme="majorEastAsia" w:hAnsiTheme="majorHAnsi"/>
+      <w:color w:themeColor="accent1" w:val="4F81BD"/>
+    </w:rPr>
+  </w:style>
+  <w:style w:default="1" w:styleId="DefaultParagraphFont" w:type="character">
     <w:name w:val="Default Paragraph Font"/>
     <w:uiPriority w:val="1"/>
     <w:semiHidden/>
     <w:unhideWhenUsed/>
   </w:style>
-  <w:style w:type="table" w:default="1" w:styleId="TableNormal">
+  <w:style w:default="1" w:styleId="TableNormal" w:type="table">
     <w:name w:val="Normal Table"/>
     <w:uiPriority w:val="99"/>
     <w:semiHidden/>
     <w:unhideWhenUsed/>
     <w:tblPr>
-      <w:tblInd w:w="0" w:type="dxa"/>
+      <w:tblInd w:type="dxa" w:w="0"/>
       <w:tblCellMar>
-        <w:top w:w="0" w:type="dxa"/>
-        <w:left w:w="108" w:type="dxa"/>
-        <w:bottom w:w="0" w:type="dxa"/>
-        <w:right w:w="108" w:type="dxa"/>
+        <w:top w:type="dxa" w:w="0"/>
+        <w:left w:type="dxa" w:w="108"/>
+        <w:bottom w:type="dxa" w:w="0"/>
+        <w:right w:type="dxa" w:w="108"/>
       </w:tblCellMar>
     </w:tblPr>
   </w:style>
-  <w:style w:type="numbering" w:default="1" w:styleId="NoList">
+  <w:style w:default="1" w:styleId="NoList" w:type="numbering">
     <w:name w:val="No List"/>
     <w:uiPriority w:val="99"/>
     <w:semiHidden/>
     <w:unhideWhenUsed/>
   </w:style>
-  <w:style w:type="paragraph" w:styleId="BodyText">
+  <w:style w:styleId="BodyText" w:type="paragraph">
     <w:name w:val="Body Text"/>
     <w:basedOn w:val="Normal"/>
     <w:link w:val="BodyTextChar"/>
     <w:qFormat/>
     <w:rsid w:val="00C446BA"/>
     <w:pPr>
-      <w:spacing w:before="180" w:after="180" w:line="480" w:lineRule="auto"/>
+      <w:spacing w:after="180" w:before="180" w:line="480" w:lineRule="auto"/>
       <w:ind w:firstLine="360"/>
     </w:pPr>
     <w:rPr>
-      <w:rFonts w:ascii="Times New Roman" w:hAnsi="Times New Roman" w:cs="Times New Roman"/>
-    </w:rPr>
-  </w:style>
-  <w:style w:type="paragraph" w:customStyle="1" w:styleId="FirstParagraph">
+      <w:rFonts w:ascii="Times New Roman" w:cs="Times New Roman" w:hAnsi="Times New Roman"/>
+    </w:rPr>
+  </w:style>
+  <w:style w:customStyle="1" w:styleId="FirstParagraph" w:type="paragraph">
     <w:name w:val="First Paragraph"/>
     <w:basedOn w:val="BodyText"/>
     <w:next w:val="BodyText"/>
     <w:qFormat/>
     <w:rsid w:val="00C446BA"/>
   </w:style>
-  <w:style w:type="paragraph" w:customStyle="1" w:styleId="Compact">
+  <w:style w:customStyle="1" w:styleId="Compact" w:type="paragraph">
     <w:name w:val="Compact"/>
     <w:basedOn w:val="BodyText"/>
     <w:qFormat/>
     <w:pPr>
-      <w:spacing w:before="36" w:after="36"/>
+      <w:spacing w:after="36" w:before="36"/>
     </w:pPr>
   </w:style>
-  <w:style w:type="paragraph" w:styleId="Title">
+  <w:style w:styleId="Title" w:type="paragraph">
     <w:name w:val="Title"/>
     <w:basedOn w:val="Normal"/>
     <w:next w:val="BodyText"/>
@@ -1877,11 +2084,11 @@
     <w:pPr>
       <w:keepNext/>
       <w:keepLines/>
-      <w:spacing w:before="480" w:after="240"/>
+      <w:spacing w:after="240" w:before="480"/>
       <w:jc w:val="center"/>
     </w:pPr>
     <w:rPr>
-      <w:rFonts w:ascii="Times New Roman" w:eastAsiaTheme="majorEastAsia" w:hAnsi="Times New Roman" w:cs="Times New Roman"/>
+      <w:rFonts w:ascii="Times New Roman" w:cs="Times New Roman" w:eastAsiaTheme="majorEastAsia" w:hAnsi="Times New Roman"/>
       <w:b/>
       <w:bCs/>
       <w:i/>
@@ -1889,7 +2096,7 @@
       <w:szCs w:val="36"/>
     </w:rPr>
   </w:style>
-  <w:style w:type="paragraph" w:styleId="Subtitle">
+  <w:style w:styleId="Subtitle" w:type="paragraph">
     <w:name w:val="Subtitle"/>
     <w:basedOn w:val="Title"/>
     <w:next w:val="BodyText"/>
@@ -1902,7 +2109,7 @@
       <w:szCs w:val="30"/>
     </w:rPr>
   </w:style>
-  <w:style w:type="paragraph" w:customStyle="1" w:styleId="Author">
+  <w:style w:customStyle="1" w:styleId="Author" w:type="paragraph">
     <w:name w:val="Author"/>
     <w:next w:val="BodyText"/>
     <w:qFormat/>
@@ -1915,7 +2122,7 @@
       <w:rFonts w:ascii="Times New Roman" w:hAnsi="Times New Roman"/>
     </w:rPr>
   </w:style>
-  <w:style w:type="paragraph" w:styleId="Date">
+  <w:style w:styleId="Date" w:type="paragraph">
     <w:name w:val="Date"/>
     <w:next w:val="BodyText"/>
     <w:qFormat/>
@@ -1929,7 +2136,7 @@
       <w:rFonts w:ascii="Times New Roman" w:hAnsi="Times New Roman"/>
     </w:rPr>
   </w:style>
-  <w:style w:type="paragraph" w:customStyle="1" w:styleId="Abstract">
+  <w:style w:customStyle="1" w:styleId="Abstract" w:type="paragraph">
     <w:name w:val="Abstract"/>
     <w:basedOn w:val="Normal"/>
     <w:next w:val="BodyText"/>
@@ -1937,19 +2144,19 @@
     <w:pPr>
       <w:keepNext/>
       <w:keepLines/>
-      <w:spacing w:before="300" w:after="300"/>
+      <w:spacing w:after="300" w:before="300"/>
     </w:pPr>
     <w:rPr>
       <w:sz w:val="20"/>
       <w:szCs w:val="20"/>
     </w:rPr>
   </w:style>
-  <w:style w:type="paragraph" w:styleId="Bibliography">
+  <w:style w:styleId="Bibliography" w:type="paragraph">
     <w:name w:val="Bibliography"/>
     <w:basedOn w:val="Normal"/>
     <w:qFormat/>
   </w:style>
-  <w:style w:type="paragraph" w:styleId="BlockText">
+  <w:style w:styleId="BlockText" w:type="paragraph">
     <w:name w:val="Block Text"/>
     <w:basedOn w:val="BodyText"/>
     <w:next w:val="BodyText"/>
@@ -1957,29 +2164,29 @@
     <w:unhideWhenUsed/>
     <w:qFormat/>
     <w:pPr>
-      <w:spacing w:before="100" w:after="100"/>
-      <w:ind w:left="480" w:right="480" w:firstLine="0"/>
+      <w:spacing w:after="100" w:before="100"/>
+      <w:ind w:firstLine="0" w:left="480" w:right="480"/>
     </w:pPr>
   </w:style>
-  <w:style w:type="paragraph" w:styleId="FootnoteText">
+  <w:style w:styleId="FootnoteText" w:type="paragraph">
     <w:name w:val="footnote text"/>
     <w:basedOn w:val="Normal"/>
     <w:uiPriority w:val="9"/>
     <w:unhideWhenUsed/>
     <w:qFormat/>
   </w:style>
-  <w:style w:type="table" w:customStyle="1" w:styleId="Table">
+  <w:style w:customStyle="1" w:styleId="Table" w:type="table">
     <w:name w:val="Table"/>
     <w:semiHidden/>
     <w:unhideWhenUsed/>
     <w:qFormat/>
     <w:tblPr>
-      <w:tblInd w:w="0" w:type="dxa"/>
+      <w:tblInd w:type="dxa" w:w="0"/>
       <w:tblCellMar>
-        <w:top w:w="0" w:type="dxa"/>
-        <w:left w:w="108" w:type="dxa"/>
-        <w:bottom w:w="0" w:type="dxa"/>
-        <w:right w:w="108" w:type="dxa"/>
+        <w:top w:type="dxa" w:w="0"/>
+        <w:left w:type="dxa" w:w="108"/>
+        <w:bottom w:type="dxa" w:w="0"/>
+        <w:right w:type="dxa" w:w="108"/>
       </w:tblCellMar>
     </w:tblPr>
     <w:tblStylePr w:type="firstRow">
@@ -1991,13 +2198,13 @@
       </w:trPr>
       <w:tcPr>
         <w:tcBorders>
-          <w:bottom w:val="single" w:sz="0" w:space="0" w:color="auto"/>
+          <w:bottom w:color="auto" w:space="0" w:sz="0" w:val="single"/>
         </w:tcBorders>
         <w:vAlign w:val="bottom"/>
       </w:tcPr>
     </w:tblStylePr>
   </w:style>
-  <w:style w:type="paragraph" w:customStyle="1" w:styleId="DefinitionTerm">
+  <w:style w:customStyle="1" w:styleId="DefinitionTerm" w:type="paragraph">
     <w:name w:val="Definition Term"/>
     <w:basedOn w:val="Normal"/>
     <w:next w:val="Definition"/>
@@ -2010,11 +2217,11 @@
       <w:b/>
     </w:rPr>
   </w:style>
-  <w:style w:type="paragraph" w:customStyle="1" w:styleId="Definition">
+  <w:style w:customStyle="1" w:styleId="Definition" w:type="paragraph">
     <w:name w:val="Definition"/>
     <w:basedOn w:val="Normal"/>
   </w:style>
-  <w:style w:type="paragraph" w:styleId="Caption">
+  <w:style w:styleId="Caption" w:type="paragraph">
     <w:name w:val="caption"/>
     <w:basedOn w:val="Normal"/>
     <w:link w:val="CaptionChar"/>
@@ -2025,63 +2232,63 @@
       <w:i/>
     </w:rPr>
   </w:style>
-  <w:style w:type="paragraph" w:customStyle="1" w:styleId="TableCaption">
+  <w:style w:customStyle="1" w:styleId="TableCaption" w:type="paragraph">
     <w:name w:val="Table Caption"/>
     <w:basedOn w:val="Caption"/>
     <w:pPr>
       <w:keepNext/>
     </w:pPr>
   </w:style>
-  <w:style w:type="paragraph" w:customStyle="1" w:styleId="ImageCaption">
+  <w:style w:customStyle="1" w:styleId="ImageCaption" w:type="paragraph">
     <w:name w:val="Image Caption"/>
     <w:basedOn w:val="Caption"/>
   </w:style>
-  <w:style w:type="paragraph" w:customStyle="1" w:styleId="Figure">
+  <w:style w:customStyle="1" w:styleId="Figure" w:type="paragraph">
     <w:name w:val="Figure"/>
     <w:basedOn w:val="Normal"/>
   </w:style>
-  <w:style w:type="paragraph" w:customStyle="1" w:styleId="CaptionedFigure">
+  <w:style w:customStyle="1" w:styleId="CaptionedFigure" w:type="paragraph">
     <w:name w:val="Captioned Figure"/>
     <w:basedOn w:val="Figure"/>
     <w:pPr>
       <w:keepNext/>
     </w:pPr>
   </w:style>
-  <w:style w:type="character" w:customStyle="1" w:styleId="CaptionChar">
+  <w:style w:customStyle="1" w:styleId="CaptionChar" w:type="character">
     <w:name w:val="Caption Char"/>
     <w:basedOn w:val="DefaultParagraphFont"/>
     <w:link w:val="Caption"/>
   </w:style>
-  <w:style w:type="character" w:customStyle="1" w:styleId="VerbatimChar">
+  <w:style w:customStyle="1" w:styleId="VerbatimChar" w:type="character">
     <w:name w:val="Verbatim Char"/>
     <w:basedOn w:val="CaptionChar"/>
     <w:link w:val="SourceCode"/>
     <w:rsid w:val="00121A2E"/>
     <w:rPr>
-      <w:rFonts w:asciiTheme="majorHAnsi" w:hAnsiTheme="majorHAnsi" w:cs="Times New Roman"/>
-    </w:rPr>
-  </w:style>
-  <w:style w:type="character" w:customStyle="1" w:styleId="SectionNumber">
+      <w:rFonts w:asciiTheme="majorHAnsi" w:cs="Times New Roman" w:hAnsiTheme="majorHAnsi"/>
+    </w:rPr>
+  </w:style>
+  <w:style w:customStyle="1" w:styleId="SectionNumber" w:type="character">
     <w:name w:val="Section Number"/>
     <w:basedOn w:val="CaptionChar"/>
   </w:style>
-  <w:style w:type="character" w:styleId="FootnoteReference">
+  <w:style w:styleId="FootnoteReference" w:type="character">
     <w:name w:val="footnote reference"/>
     <w:basedOn w:val="CaptionChar"/>
     <w:rPr>
       <w:vertAlign w:val="superscript"/>
     </w:rPr>
   </w:style>
-  <w:style w:type="character" w:styleId="Hyperlink">
+  <w:style w:styleId="Hyperlink" w:type="character">
     <w:name w:val="Hyperlink"/>
     <w:basedOn w:val="CaptionChar"/>
     <w:rsid w:val="00121A2E"/>
     <w:rPr>
-      <w:color w:val="000000" w:themeColor="text1"/>
+      <w:color w:themeColor="text1" w:val="000000"/>
       <w:u w:val="single"/>
     </w:rPr>
   </w:style>
-  <w:style w:type="paragraph" w:styleId="TOCHeading">
+  <w:style w:styleId="TOCHeading" w:type="paragraph">
     <w:name w:val="TOC Heading"/>
     <w:basedOn w:val="Heading1"/>
     <w:next w:val="BodyText"/>
@@ -2093,13 +2300,13 @@
       <w:outlineLvl w:val="9"/>
     </w:pPr>
     <w:rPr>
-      <w:rFonts w:asciiTheme="majorHAnsi" w:hAnsiTheme="majorHAnsi" w:cstheme="majorBidi"/>
+      <w:rFonts w:asciiTheme="majorHAnsi" w:cstheme="majorBidi" w:hAnsiTheme="majorHAnsi"/>
       <w:b w:val="0"/>
       <w:bCs w:val="0"/>
-      <w:color w:val="365F91" w:themeColor="accent1" w:themeShade="BF"/>
-    </w:rPr>
-  </w:style>
-  <w:style w:type="paragraph" w:customStyle="1" w:styleId="SourceCode">
+      <w:color w:themeColor="accent1" w:themeShade="BF" w:val="365F91"/>
+    </w:rPr>
+  </w:style>
+  <w:style w:customStyle="1" w:styleId="SourceCode" w:type="paragraph">
     <w:name w:val="Source Code"/>
     <w:basedOn w:val="BodyText"/>
     <w:link w:val="VerbatimChar"/>
@@ -2108,297 +2315,297 @@
       <w:rFonts w:asciiTheme="majorHAnsi" w:hAnsiTheme="majorHAnsi"/>
     </w:rPr>
   </w:style>
-  <w:style w:type="character" w:customStyle="1" w:styleId="KeywordTok">
+  <w:style w:customStyle="1" w:styleId="KeywordTok" w:type="character">
     <w:name w:val="KeywordTok"/>
     <w:basedOn w:val="VerbatimChar"/>
     <w:rPr>
-      <w:rFonts w:asciiTheme="majorHAnsi" w:hAnsiTheme="majorHAnsi" w:cs="Times New Roman"/>
+      <w:rFonts w:asciiTheme="majorHAnsi" w:cs="Times New Roman" w:hAnsiTheme="majorHAnsi"/>
       <w:b/>
       <w:color w:val="204A87"/>
-      <w:shd w:val="clear" w:color="auto" w:fill="F8F8F8"/>
-    </w:rPr>
-  </w:style>
-  <w:style w:type="character" w:customStyle="1" w:styleId="DataTypeTok">
+      <w:shd w:color="auto" w:fill="F8F8F8" w:val="clear"/>
+    </w:rPr>
+  </w:style>
+  <w:style w:customStyle="1" w:styleId="DataTypeTok" w:type="character">
     <w:name w:val="DataTypeTok"/>
     <w:basedOn w:val="VerbatimChar"/>
     <w:rPr>
-      <w:rFonts w:asciiTheme="majorHAnsi" w:hAnsiTheme="majorHAnsi" w:cs="Times New Roman"/>
+      <w:rFonts w:asciiTheme="majorHAnsi" w:cs="Times New Roman" w:hAnsiTheme="majorHAnsi"/>
       <w:color w:val="204A87"/>
-      <w:shd w:val="clear" w:color="auto" w:fill="F8F8F8"/>
-    </w:rPr>
-  </w:style>
-  <w:style w:type="character" w:customStyle="1" w:styleId="DecValTok">
+      <w:shd w:color="auto" w:fill="F8F8F8" w:val="clear"/>
+    </w:rPr>
+  </w:style>
+  <w:style w:customStyle="1" w:styleId="DecValTok" w:type="character">
     <w:name w:val="DecValTok"/>
     <w:basedOn w:val="VerbatimChar"/>
     <w:rPr>
-      <w:rFonts w:asciiTheme="majorHAnsi" w:hAnsiTheme="majorHAnsi" w:cs="Times New Roman"/>
+      <w:rFonts w:asciiTheme="majorHAnsi" w:cs="Times New Roman" w:hAnsiTheme="majorHAnsi"/>
       <w:color w:val="0000CF"/>
-      <w:shd w:val="clear" w:color="auto" w:fill="F8F8F8"/>
-    </w:rPr>
-  </w:style>
-  <w:style w:type="character" w:customStyle="1" w:styleId="BaseNTok">
+      <w:shd w:color="auto" w:fill="F8F8F8" w:val="clear"/>
+    </w:rPr>
+  </w:style>
+  <w:style w:customStyle="1" w:styleId="BaseNTok" w:type="character">
     <w:name w:val="BaseNTok"/>
     <w:basedOn w:val="VerbatimChar"/>
     <w:rPr>
-      <w:rFonts w:asciiTheme="majorHAnsi" w:hAnsiTheme="majorHAnsi" w:cs="Times New Roman"/>
+      <w:rFonts w:asciiTheme="majorHAnsi" w:cs="Times New Roman" w:hAnsiTheme="majorHAnsi"/>
       <w:color w:val="0000CF"/>
-      <w:shd w:val="clear" w:color="auto" w:fill="F8F8F8"/>
-    </w:rPr>
-  </w:style>
-  <w:style w:type="character" w:customStyle="1" w:styleId="FloatTok">
+      <w:shd w:color="auto" w:fill="F8F8F8" w:val="clear"/>
+    </w:rPr>
+  </w:style>
+  <w:style w:customStyle="1" w:styleId="FloatTok" w:type="character">
     <w:name w:val="FloatTok"/>
     <w:basedOn w:val="VerbatimChar"/>
     <w:rPr>
-      <w:rFonts w:asciiTheme="majorHAnsi" w:hAnsiTheme="majorHAnsi" w:cs="Times New Roman"/>
+      <w:rFonts w:asciiTheme="majorHAnsi" w:cs="Times New Roman" w:hAnsiTheme="majorHAnsi"/>
       <w:color w:val="0000CF"/>
-      <w:shd w:val="clear" w:color="auto" w:fill="F8F8F8"/>
-    </w:rPr>
-  </w:style>
-  <w:style w:type="character" w:customStyle="1" w:styleId="ConstantTok">
+      <w:shd w:color="auto" w:fill="F8F8F8" w:val="clear"/>
+    </w:rPr>
+  </w:style>
+  <w:style w:customStyle="1" w:styleId="ConstantTok" w:type="character">
     <w:name w:val="ConstantTok"/>
     <w:basedOn w:val="VerbatimChar"/>
     <w:rPr>
-      <w:rFonts w:asciiTheme="majorHAnsi" w:hAnsiTheme="majorHAnsi" w:cs="Times New Roman"/>
+      <w:rFonts w:asciiTheme="majorHAnsi" w:cs="Times New Roman" w:hAnsiTheme="majorHAnsi"/>
       <w:color w:val="000000"/>
-      <w:shd w:val="clear" w:color="auto" w:fill="F8F8F8"/>
-    </w:rPr>
-  </w:style>
-  <w:style w:type="character" w:customStyle="1" w:styleId="CharTok">
+      <w:shd w:color="auto" w:fill="F8F8F8" w:val="clear"/>
+    </w:rPr>
+  </w:style>
+  <w:style w:customStyle="1" w:styleId="CharTok" w:type="character">
     <w:name w:val="CharTok"/>
     <w:basedOn w:val="VerbatimChar"/>
     <w:rPr>
-      <w:rFonts w:asciiTheme="majorHAnsi" w:hAnsiTheme="majorHAnsi" w:cs="Times New Roman"/>
+      <w:rFonts w:asciiTheme="majorHAnsi" w:cs="Times New Roman" w:hAnsiTheme="majorHAnsi"/>
       <w:color w:val="4E9A06"/>
-      <w:shd w:val="clear" w:color="auto" w:fill="F8F8F8"/>
-    </w:rPr>
-  </w:style>
-  <w:style w:type="character" w:customStyle="1" w:styleId="SpecialCharTok">
+      <w:shd w:color="auto" w:fill="F8F8F8" w:val="clear"/>
+    </w:rPr>
+  </w:style>
+  <w:style w:customStyle="1" w:styleId="SpecialCharTok" w:type="character">
     <w:name w:val="SpecialCharTok"/>
     <w:basedOn w:val="VerbatimChar"/>
     <w:rPr>
-      <w:rFonts w:asciiTheme="majorHAnsi" w:hAnsiTheme="majorHAnsi" w:cs="Times New Roman"/>
+      <w:rFonts w:asciiTheme="majorHAnsi" w:cs="Times New Roman" w:hAnsiTheme="majorHAnsi"/>
       <w:color w:val="000000"/>
-      <w:shd w:val="clear" w:color="auto" w:fill="F8F8F8"/>
-    </w:rPr>
-  </w:style>
-  <w:style w:type="character" w:customStyle="1" w:styleId="StringTok">
+      <w:shd w:color="auto" w:fill="F8F8F8" w:val="clear"/>
+    </w:rPr>
+  </w:style>
+  <w:style w:customStyle="1" w:styleId="StringTok" w:type="character">
     <w:name w:val="StringTok"/>
     <w:basedOn w:val="VerbatimChar"/>
     <w:rPr>
-      <w:rFonts w:asciiTheme="majorHAnsi" w:hAnsiTheme="majorHAnsi" w:cs="Times New Roman"/>
+      <w:rFonts w:asciiTheme="majorHAnsi" w:cs="Times New Roman" w:hAnsiTheme="majorHAnsi"/>
       <w:color w:val="4E9A06"/>
-      <w:shd w:val="clear" w:color="auto" w:fill="F8F8F8"/>
-    </w:rPr>
-  </w:style>
-  <w:style w:type="character" w:customStyle="1" w:styleId="VerbatimStringTok">
+      <w:shd w:color="auto" w:fill="F8F8F8" w:val="clear"/>
+    </w:rPr>
+  </w:style>
+  <w:style w:customStyle="1" w:styleId="VerbatimStringTok" w:type="character">
     <w:name w:val="VerbatimStringTok"/>
     <w:basedOn w:val="VerbatimChar"/>
     <w:rPr>
-      <w:rFonts w:asciiTheme="majorHAnsi" w:hAnsiTheme="majorHAnsi" w:cs="Times New Roman"/>
+      <w:rFonts w:asciiTheme="majorHAnsi" w:cs="Times New Roman" w:hAnsiTheme="majorHAnsi"/>
       <w:color w:val="4E9A06"/>
-      <w:shd w:val="clear" w:color="auto" w:fill="F8F8F8"/>
-    </w:rPr>
-  </w:style>
-  <w:style w:type="character" w:customStyle="1" w:styleId="SpecialStringTok">
+      <w:shd w:color="auto" w:fill="F8F8F8" w:val="clear"/>
+    </w:rPr>
+  </w:style>
+  <w:style w:customStyle="1" w:styleId="SpecialStringTok" w:type="character">
     <w:name w:val="SpecialStringTok"/>
     <w:basedOn w:val="VerbatimChar"/>
     <w:rPr>
-      <w:rFonts w:asciiTheme="majorHAnsi" w:hAnsiTheme="majorHAnsi" w:cs="Times New Roman"/>
+      <w:rFonts w:asciiTheme="majorHAnsi" w:cs="Times New Roman" w:hAnsiTheme="majorHAnsi"/>
       <w:color w:val="4E9A06"/>
-      <w:shd w:val="clear" w:color="auto" w:fill="F8F8F8"/>
-    </w:rPr>
-  </w:style>
-  <w:style w:type="character" w:customStyle="1" w:styleId="ImportTok">
+      <w:shd w:color="auto" w:fill="F8F8F8" w:val="clear"/>
+    </w:rPr>
+  </w:style>
+  <w:style w:customStyle="1" w:styleId="ImportTok" w:type="character">
     <w:name w:val="ImportTok"/>
     <w:basedOn w:val="VerbatimChar"/>
     <w:rPr>
-      <w:rFonts w:asciiTheme="majorHAnsi" w:hAnsiTheme="majorHAnsi" w:cs="Times New Roman"/>
-      <w:shd w:val="clear" w:color="auto" w:fill="F8F8F8"/>
-    </w:rPr>
-  </w:style>
-  <w:style w:type="character" w:customStyle="1" w:styleId="CommentTok">
+      <w:rFonts w:asciiTheme="majorHAnsi" w:cs="Times New Roman" w:hAnsiTheme="majorHAnsi"/>
+      <w:shd w:color="auto" w:fill="F8F8F8" w:val="clear"/>
+    </w:rPr>
+  </w:style>
+  <w:style w:customStyle="1" w:styleId="CommentTok" w:type="character">
     <w:name w:val="CommentTok"/>
     <w:basedOn w:val="VerbatimChar"/>
     <w:rPr>
-      <w:rFonts w:asciiTheme="majorHAnsi" w:hAnsiTheme="majorHAnsi" w:cs="Times New Roman"/>
+      <w:rFonts w:asciiTheme="majorHAnsi" w:cs="Times New Roman" w:hAnsiTheme="majorHAnsi"/>
       <w:i/>
       <w:color w:val="8F5902"/>
-      <w:shd w:val="clear" w:color="auto" w:fill="F8F8F8"/>
-    </w:rPr>
-  </w:style>
-  <w:style w:type="character" w:customStyle="1" w:styleId="DocumentationTok">
+      <w:shd w:color="auto" w:fill="F8F8F8" w:val="clear"/>
+    </w:rPr>
+  </w:style>
+  <w:style w:customStyle="1" w:styleId="DocumentationTok" w:type="character">
     <w:name w:val="DocumentationTok"/>
     <w:basedOn w:val="VerbatimChar"/>
     <w:rPr>
-      <w:rFonts w:asciiTheme="majorHAnsi" w:hAnsiTheme="majorHAnsi" w:cs="Times New Roman"/>
+      <w:rFonts w:asciiTheme="majorHAnsi" w:cs="Times New Roman" w:hAnsiTheme="majorHAnsi"/>
       <w:b/>
       <w:i/>
       <w:color w:val="8F5902"/>
-      <w:shd w:val="clear" w:color="auto" w:fill="F8F8F8"/>
-    </w:rPr>
-  </w:style>
-  <w:style w:type="character" w:customStyle="1" w:styleId="AnnotationTok">
+      <w:shd w:color="auto" w:fill="F8F8F8" w:val="clear"/>
+    </w:rPr>
+  </w:style>
+  <w:style w:customStyle="1" w:styleId="AnnotationTok" w:type="character">
     <w:name w:val="AnnotationTok"/>
     <w:basedOn w:val="VerbatimChar"/>
     <w:rPr>
-      <w:rFonts w:asciiTheme="majorHAnsi" w:hAnsiTheme="majorHAnsi" w:cs="Times New Roman"/>
+      <w:rFonts w:asciiTheme="majorHAnsi" w:cs="Times New Roman" w:hAnsiTheme="majorHAnsi"/>
       <w:b/>
       <w:i/>
       <w:color w:val="8F5902"/>
-      <w:shd w:val="clear" w:color="auto" w:fill="F8F8F8"/>
-    </w:rPr>
-  </w:style>
-  <w:style w:type="character" w:customStyle="1" w:styleId="CommentVarTok">
+      <w:shd w:color="auto" w:fill="F8F8F8" w:val="clear"/>
+    </w:rPr>
+  </w:style>
+  <w:style w:customStyle="1" w:styleId="CommentVarTok" w:type="character">
     <w:name w:val="CommentVarTok"/>
     <w:basedOn w:val="VerbatimChar"/>
     <w:rPr>
-      <w:rFonts w:asciiTheme="majorHAnsi" w:hAnsiTheme="majorHAnsi" w:cs="Times New Roman"/>
+      <w:rFonts w:asciiTheme="majorHAnsi" w:cs="Times New Roman" w:hAnsiTheme="majorHAnsi"/>
       <w:b/>
       <w:i/>
       <w:color w:val="8F5902"/>
-      <w:shd w:val="clear" w:color="auto" w:fill="F8F8F8"/>
-    </w:rPr>
-  </w:style>
-  <w:style w:type="character" w:customStyle="1" w:styleId="OtherTok">
+      <w:shd w:color="auto" w:fill="F8F8F8" w:val="clear"/>
+    </w:rPr>
+  </w:style>
+  <w:style w:customStyle="1" w:styleId="OtherTok" w:type="character">
     <w:name w:val="OtherTok"/>
     <w:basedOn w:val="VerbatimChar"/>
     <w:rPr>
-      <w:rFonts w:asciiTheme="majorHAnsi" w:hAnsiTheme="majorHAnsi" w:cs="Times New Roman"/>
+      <w:rFonts w:asciiTheme="majorHAnsi" w:cs="Times New Roman" w:hAnsiTheme="majorHAnsi"/>
       <w:color w:val="8F5902"/>
-      <w:shd w:val="clear" w:color="auto" w:fill="F8F8F8"/>
-    </w:rPr>
-  </w:style>
-  <w:style w:type="character" w:customStyle="1" w:styleId="FunctionTok">
+      <w:shd w:color="auto" w:fill="F8F8F8" w:val="clear"/>
+    </w:rPr>
+  </w:style>
+  <w:style w:customStyle="1" w:styleId="FunctionTok" w:type="character">
     <w:name w:val="FunctionTok"/>
     <w:basedOn w:val="VerbatimChar"/>
     <w:rPr>
-      <w:rFonts w:asciiTheme="majorHAnsi" w:hAnsiTheme="majorHAnsi" w:cs="Times New Roman"/>
+      <w:rFonts w:asciiTheme="majorHAnsi" w:cs="Times New Roman" w:hAnsiTheme="majorHAnsi"/>
       <w:color w:val="000000"/>
-      <w:shd w:val="clear" w:color="auto" w:fill="F8F8F8"/>
-    </w:rPr>
-  </w:style>
-  <w:style w:type="character" w:customStyle="1" w:styleId="VariableTok">
+      <w:shd w:color="auto" w:fill="F8F8F8" w:val="clear"/>
+    </w:rPr>
+  </w:style>
+  <w:style w:customStyle="1" w:styleId="VariableTok" w:type="character">
     <w:name w:val="VariableTok"/>
     <w:basedOn w:val="VerbatimChar"/>
     <w:rPr>
-      <w:rFonts w:asciiTheme="majorHAnsi" w:hAnsiTheme="majorHAnsi" w:cs="Times New Roman"/>
+      <w:rFonts w:asciiTheme="majorHAnsi" w:cs="Times New Roman" w:hAnsiTheme="majorHAnsi"/>
       <w:color w:val="000000"/>
-      <w:shd w:val="clear" w:color="auto" w:fill="F8F8F8"/>
-    </w:rPr>
-  </w:style>
-  <w:style w:type="character" w:customStyle="1" w:styleId="ControlFlowTok">
+      <w:shd w:color="auto" w:fill="F8F8F8" w:val="clear"/>
+    </w:rPr>
+  </w:style>
+  <w:style w:customStyle="1" w:styleId="ControlFlowTok" w:type="character">
     <w:name w:val="ControlFlowTok"/>
     <w:basedOn w:val="VerbatimChar"/>
     <w:rPr>
-      <w:rFonts w:asciiTheme="majorHAnsi" w:hAnsiTheme="majorHAnsi" w:cs="Times New Roman"/>
+      <w:rFonts w:asciiTheme="majorHAnsi" w:cs="Times New Roman" w:hAnsiTheme="majorHAnsi"/>
       <w:b/>
       <w:color w:val="204A87"/>
-      <w:shd w:val="clear" w:color="auto" w:fill="F8F8F8"/>
-    </w:rPr>
-  </w:style>
-  <w:style w:type="character" w:customStyle="1" w:styleId="OperatorTok">
+      <w:shd w:color="auto" w:fill="F8F8F8" w:val="clear"/>
+    </w:rPr>
+  </w:style>
+  <w:style w:customStyle="1" w:styleId="OperatorTok" w:type="character">
     <w:name w:val="OperatorTok"/>
     <w:basedOn w:val="VerbatimChar"/>
     <w:rPr>
-      <w:rFonts w:asciiTheme="majorHAnsi" w:hAnsiTheme="majorHAnsi" w:cs="Times New Roman"/>
+      <w:rFonts w:asciiTheme="majorHAnsi" w:cs="Times New Roman" w:hAnsiTheme="majorHAnsi"/>
       <w:b/>
       <w:color w:val="CE5C00"/>
-      <w:shd w:val="clear" w:color="auto" w:fill="F8F8F8"/>
-    </w:rPr>
-  </w:style>
-  <w:style w:type="character" w:customStyle="1" w:styleId="BuiltInTok">
+      <w:shd w:color="auto" w:fill="F8F8F8" w:val="clear"/>
+    </w:rPr>
+  </w:style>
+  <w:style w:customStyle="1" w:styleId="BuiltInTok" w:type="character">
     <w:name w:val="BuiltInTok"/>
     <w:basedOn w:val="VerbatimChar"/>
     <w:rPr>
-      <w:rFonts w:asciiTheme="majorHAnsi" w:hAnsiTheme="majorHAnsi" w:cs="Times New Roman"/>
-      <w:shd w:val="clear" w:color="auto" w:fill="F8F8F8"/>
-    </w:rPr>
-  </w:style>
-  <w:style w:type="character" w:customStyle="1" w:styleId="ExtensionTok">
+      <w:rFonts w:asciiTheme="majorHAnsi" w:cs="Times New Roman" w:hAnsiTheme="majorHAnsi"/>
+      <w:shd w:color="auto" w:fill="F8F8F8" w:val="clear"/>
+    </w:rPr>
+  </w:style>
+  <w:style w:customStyle="1" w:styleId="ExtensionTok" w:type="character">
     <w:name w:val="ExtensionTok"/>
     <w:basedOn w:val="VerbatimChar"/>
     <w:rPr>
-      <w:rFonts w:asciiTheme="majorHAnsi" w:hAnsiTheme="majorHAnsi" w:cs="Times New Roman"/>
-      <w:shd w:val="clear" w:color="auto" w:fill="F8F8F8"/>
-    </w:rPr>
-  </w:style>
-  <w:style w:type="character" w:customStyle="1" w:styleId="PreprocessorTok">
+      <w:rFonts w:asciiTheme="majorHAnsi" w:cs="Times New Roman" w:hAnsiTheme="majorHAnsi"/>
+      <w:shd w:color="auto" w:fill="F8F8F8" w:val="clear"/>
+    </w:rPr>
+  </w:style>
+  <w:style w:customStyle="1" w:styleId="PreprocessorTok" w:type="character">
     <w:name w:val="PreprocessorTok"/>
     <w:basedOn w:val="VerbatimChar"/>
     <w:rPr>
-      <w:rFonts w:asciiTheme="majorHAnsi" w:hAnsiTheme="majorHAnsi" w:cs="Times New Roman"/>
+      <w:rFonts w:asciiTheme="majorHAnsi" w:cs="Times New Roman" w:hAnsiTheme="majorHAnsi"/>
       <w:i/>
       <w:color w:val="8F5902"/>
-      <w:shd w:val="clear" w:color="auto" w:fill="F8F8F8"/>
-    </w:rPr>
-  </w:style>
-  <w:style w:type="character" w:customStyle="1" w:styleId="AttributeTok">
+      <w:shd w:color="auto" w:fill="F8F8F8" w:val="clear"/>
+    </w:rPr>
+  </w:style>
+  <w:style w:customStyle="1" w:styleId="AttributeTok" w:type="character">
     <w:name w:val="AttributeTok"/>
     <w:basedOn w:val="VerbatimChar"/>
     <w:rPr>
-      <w:rFonts w:asciiTheme="majorHAnsi" w:hAnsiTheme="majorHAnsi" w:cs="Times New Roman"/>
+      <w:rFonts w:asciiTheme="majorHAnsi" w:cs="Times New Roman" w:hAnsiTheme="majorHAnsi"/>
       <w:color w:val="C4A000"/>
-      <w:shd w:val="clear" w:color="auto" w:fill="F8F8F8"/>
-    </w:rPr>
-  </w:style>
-  <w:style w:type="character" w:customStyle="1" w:styleId="RegionMarkerTok">
+      <w:shd w:color="auto" w:fill="F8F8F8" w:val="clear"/>
+    </w:rPr>
+  </w:style>
+  <w:style w:customStyle="1" w:styleId="RegionMarkerTok" w:type="character">
     <w:name w:val="RegionMarkerTok"/>
     <w:basedOn w:val="VerbatimChar"/>
     <w:rPr>
-      <w:rFonts w:asciiTheme="majorHAnsi" w:hAnsiTheme="majorHAnsi" w:cs="Times New Roman"/>
-      <w:shd w:val="clear" w:color="auto" w:fill="F8F8F8"/>
-    </w:rPr>
-  </w:style>
-  <w:style w:type="character" w:customStyle="1" w:styleId="InformationTok">
+      <w:rFonts w:asciiTheme="majorHAnsi" w:cs="Times New Roman" w:hAnsiTheme="majorHAnsi"/>
+      <w:shd w:color="auto" w:fill="F8F8F8" w:val="clear"/>
+    </w:rPr>
+  </w:style>
+  <w:style w:customStyle="1" w:styleId="InformationTok" w:type="character">
     <w:name w:val="InformationTok"/>
     <w:basedOn w:val="VerbatimChar"/>
     <w:rPr>
-      <w:rFonts w:asciiTheme="majorHAnsi" w:hAnsiTheme="majorHAnsi" w:cs="Times New Roman"/>
+      <w:rFonts w:asciiTheme="majorHAnsi" w:cs="Times New Roman" w:hAnsiTheme="majorHAnsi"/>
       <w:b/>
       <w:i/>
       <w:color w:val="8F5902"/>
-      <w:shd w:val="clear" w:color="auto" w:fill="F8F8F8"/>
-    </w:rPr>
-  </w:style>
-  <w:style w:type="character" w:customStyle="1" w:styleId="WarningTok">
+      <w:shd w:color="auto" w:fill="F8F8F8" w:val="clear"/>
+    </w:rPr>
+  </w:style>
+  <w:style w:customStyle="1" w:styleId="WarningTok" w:type="character">
     <w:name w:val="WarningTok"/>
     <w:basedOn w:val="VerbatimChar"/>
     <w:rPr>
-      <w:rFonts w:asciiTheme="majorHAnsi" w:hAnsiTheme="majorHAnsi" w:cs="Times New Roman"/>
+      <w:rFonts w:asciiTheme="majorHAnsi" w:cs="Times New Roman" w:hAnsiTheme="majorHAnsi"/>
       <w:b/>
       <w:i/>
       <w:color w:val="8F5902"/>
-      <w:shd w:val="clear" w:color="auto" w:fill="F8F8F8"/>
-    </w:rPr>
-  </w:style>
-  <w:style w:type="character" w:customStyle="1" w:styleId="AlertTok">
+      <w:shd w:color="auto" w:fill="F8F8F8" w:val="clear"/>
+    </w:rPr>
+  </w:style>
+  <w:style w:customStyle="1" w:styleId="AlertTok" w:type="character">
     <w:name w:val="AlertTok"/>
     <w:basedOn w:val="VerbatimChar"/>
     <w:rPr>
-      <w:rFonts w:asciiTheme="majorHAnsi" w:hAnsiTheme="majorHAnsi" w:cs="Times New Roman"/>
+      <w:rFonts w:asciiTheme="majorHAnsi" w:cs="Times New Roman" w:hAnsiTheme="majorHAnsi"/>
       <w:color w:val="EF2929"/>
-      <w:shd w:val="clear" w:color="auto" w:fill="F8F8F8"/>
-    </w:rPr>
-  </w:style>
-  <w:style w:type="character" w:customStyle="1" w:styleId="ErrorTok">
+      <w:shd w:color="auto" w:fill="F8F8F8" w:val="clear"/>
+    </w:rPr>
+  </w:style>
+  <w:style w:customStyle="1" w:styleId="ErrorTok" w:type="character">
     <w:name w:val="ErrorTok"/>
     <w:basedOn w:val="VerbatimChar"/>
     <w:rPr>
-      <w:rFonts w:asciiTheme="majorHAnsi" w:hAnsiTheme="majorHAnsi" w:cs="Times New Roman"/>
+      <w:rFonts w:asciiTheme="majorHAnsi" w:cs="Times New Roman" w:hAnsiTheme="majorHAnsi"/>
       <w:b/>
       <w:color w:val="A40000"/>
-      <w:shd w:val="clear" w:color="auto" w:fill="F8F8F8"/>
-    </w:rPr>
-  </w:style>
-  <w:style w:type="character" w:customStyle="1" w:styleId="NormalTok">
+      <w:shd w:color="auto" w:fill="F8F8F8" w:val="clear"/>
+    </w:rPr>
+  </w:style>
+  <w:style w:customStyle="1" w:styleId="NormalTok" w:type="character">
     <w:name w:val="NormalTok"/>
     <w:basedOn w:val="VerbatimChar"/>
     <w:rPr>
-      <w:rFonts w:asciiTheme="majorHAnsi" w:hAnsiTheme="majorHAnsi" w:cs="Times New Roman"/>
-      <w:shd w:val="clear" w:color="auto" w:fill="F8F8F8"/>
-    </w:rPr>
-  </w:style>
-  <w:style w:type="paragraph" w:styleId="Header">
+      <w:rFonts w:asciiTheme="majorHAnsi" w:cs="Times New Roman" w:hAnsiTheme="majorHAnsi"/>
+      <w:shd w:color="auto" w:fill="F8F8F8" w:val="clear"/>
+    </w:rPr>
+  </w:style>
+  <w:style w:styleId="Header" w:type="paragraph">
     <w:name w:val="header"/>
     <w:basedOn w:val="Normal"/>
     <w:link w:val="HeaderChar"/>
@@ -2406,28 +2613,28 @@
     <w:rsid w:val="00AA02EB"/>
     <w:pPr>
       <w:tabs>
-        <w:tab w:val="center" w:pos="4680"/>
-        <w:tab w:val="right" w:pos="9360"/>
+        <w:tab w:pos="4680" w:val="center"/>
+        <w:tab w:pos="9360" w:val="right"/>
       </w:tabs>
       <w:spacing w:after="0"/>
     </w:pPr>
   </w:style>
-  <w:style w:type="character" w:customStyle="1" w:styleId="BodyTextChar">
+  <w:style w:customStyle="1" w:styleId="BodyTextChar" w:type="character">
     <w:name w:val="Body Text Char"/>
     <w:basedOn w:val="DefaultParagraphFont"/>
     <w:link w:val="BodyText"/>
     <w:rsid w:val="00C446BA"/>
     <w:rPr>
-      <w:rFonts w:ascii="Times New Roman" w:hAnsi="Times New Roman" w:cs="Times New Roman"/>
-    </w:rPr>
-  </w:style>
-  <w:style w:type="character" w:customStyle="1" w:styleId="HeaderChar">
+      <w:rFonts w:ascii="Times New Roman" w:cs="Times New Roman" w:hAnsi="Times New Roman"/>
+    </w:rPr>
+  </w:style>
+  <w:style w:customStyle="1" w:styleId="HeaderChar" w:type="character">
     <w:name w:val="Header Char"/>
     <w:basedOn w:val="DefaultParagraphFont"/>
     <w:link w:val="Header"/>
     <w:rsid w:val="00AA02EB"/>
   </w:style>
-  <w:style w:type="paragraph" w:styleId="Footer">
+  <w:style w:styleId="Footer" w:type="paragraph">
     <w:name w:val="footer"/>
     <w:basedOn w:val="Normal"/>
     <w:link w:val="FooterChar"/>
@@ -2435,19 +2642,19 @@
     <w:rsid w:val="00AA02EB"/>
     <w:pPr>
       <w:tabs>
-        <w:tab w:val="center" w:pos="4680"/>
-        <w:tab w:val="right" w:pos="9360"/>
+        <w:tab w:pos="4680" w:val="center"/>
+        <w:tab w:pos="9360" w:val="right"/>
       </w:tabs>
       <w:spacing w:after="0"/>
     </w:pPr>
   </w:style>
-  <w:style w:type="character" w:customStyle="1" w:styleId="FooterChar">
+  <w:style w:customStyle="1" w:styleId="FooterChar" w:type="character">
     <w:name w:val="Footer Char"/>
     <w:basedOn w:val="DefaultParagraphFont"/>
     <w:link w:val="Footer"/>
     <w:rsid w:val="00AA02EB"/>
   </w:style>
-  <w:style w:type="character" w:styleId="LineNumber">
+  <w:style w:styleId="LineNumber" w:type="character">
     <w:name w:val="line number"/>
     <w:basedOn w:val="DefaultParagraphFont"/>
     <w:semiHidden/>

</xml_diff>